<commit_message>
Correccion de tamaño de fuente
</commit_message>
<xml_diff>
--- a/Primera consulta/Busquedas - Equipo 1.docx
+++ b/Primera consulta/Busquedas - Equipo 1.docx
@@ -478,6 +478,9 @@
     <w:sdt>
       <w:sdtPr>
         <w:rPr>
+          <w:rFonts w:ascii="Arial" w:eastAsia="Calibri" w:hAnsi="Arial" w:cs="Arial"/>
+          <w:sz w:val="24"/>
+          <w:szCs w:val="24"/>
           <w:lang w:val="es-ES"/>
         </w:rPr>
         <w:id w:val="-194929610"/>
@@ -488,9 +491,11 @@
       </w:sdtPr>
       <w:sdtEndPr>
         <w:rPr>
-          <w:rFonts w:eastAsia="Calibri" w:cs="Calibri"/>
+          <w:rFonts w:ascii="Calibri" w:hAnsi="Calibri" w:cs="Calibri"/>
           <w:b/>
           <w:bCs/>
+          <w:sz w:val="22"/>
+          <w:szCs w:val="22"/>
         </w:rPr>
       </w:sdtEndPr>
       <w:sdtContent>
@@ -502,8 +507,10 @@
               <w:tab w:val="right" w:leader="dot" w:pos="9395"/>
             </w:tabs>
             <w:rPr>
-              <w:rFonts w:asciiTheme="minorHAnsi" w:hAnsiTheme="minorHAnsi" w:cstheme="minorBidi"/>
+              <w:rFonts w:ascii="Arial" w:hAnsi="Arial" w:cs="Arial"/>
               <w:noProof/>
+              <w:sz w:val="24"/>
+              <w:szCs w:val="24"/>
             </w:rPr>
           </w:pPr>
           <w:r>
@@ -536,13 +543,17 @@
                 <w:rStyle w:val="Hipervnculo"/>
                 <w:rFonts w:ascii="Arial" w:eastAsia="Arial" w:hAnsi="Arial" w:cs="Arial"/>
                 <w:noProof/>
+                <w:sz w:val="24"/>
+                <w:szCs w:val="24"/>
               </w:rPr>
               <w:t>1.</w:t>
             </w:r>
             <w:r>
               <w:rPr>
-                <w:rFonts w:asciiTheme="minorHAnsi" w:hAnsiTheme="minorHAnsi" w:cstheme="minorBidi"/>
+                <w:rFonts w:ascii="Arial" w:hAnsi="Arial" w:cs="Arial"/>
                 <w:noProof/>
+                <w:sz w:val="24"/>
+                <w:szCs w:val="24"/>
               </w:rPr>
               <w:tab/>
             </w:r>
@@ -551,54 +562,77 @@
                 <w:rStyle w:val="Hipervnculo"/>
                 <w:rFonts w:ascii="Arial" w:eastAsia="Arial" w:hAnsi="Arial" w:cs="Arial"/>
                 <w:noProof/>
+                <w:sz w:val="24"/>
+                <w:szCs w:val="24"/>
               </w:rPr>
               <w:t>Búsquedas:</w:t>
             </w:r>
             <w:r>
               <w:rPr>
+                <w:rFonts w:ascii="Arial" w:hAnsi="Arial" w:cs="Arial"/>
                 <w:noProof/>
                 <w:webHidden/>
+                <w:sz w:val="24"/>
+                <w:szCs w:val="24"/>
               </w:rPr>
               <w:tab/>
             </w:r>
             <w:r>
               <w:rPr>
+                <w:rFonts w:ascii="Arial" w:hAnsi="Arial" w:cs="Arial"/>
                 <w:noProof/>
                 <w:webHidden/>
+                <w:sz w:val="24"/>
+                <w:szCs w:val="24"/>
               </w:rPr>
               <w:fldChar w:fldCharType="begin"/>
             </w:r>
             <w:r>
               <w:rPr>
+                <w:rFonts w:ascii="Arial" w:hAnsi="Arial" w:cs="Arial"/>
                 <w:noProof/>
                 <w:webHidden/>
+                <w:sz w:val="24"/>
+                <w:szCs w:val="24"/>
               </w:rPr>
               <w:instrText xml:space="preserve"> PAGEREF _Toc113805475 \h </w:instrText>
             </w:r>
             <w:r>
               <w:rPr>
+                <w:rFonts w:ascii="Arial" w:hAnsi="Arial" w:cs="Arial"/>
                 <w:noProof/>
                 <w:webHidden/>
+                <w:sz w:val="24"/>
+                <w:szCs w:val="24"/>
               </w:rPr>
             </w:r>
             <w:r>
               <w:rPr>
+                <w:rFonts w:ascii="Arial" w:hAnsi="Arial" w:cs="Arial"/>
                 <w:noProof/>
                 <w:webHidden/>
+                <w:sz w:val="24"/>
+                <w:szCs w:val="24"/>
               </w:rPr>
               <w:fldChar w:fldCharType="separate"/>
             </w:r>
             <w:r>
               <w:rPr>
+                <w:rFonts w:ascii="Arial" w:hAnsi="Arial" w:cs="Arial"/>
                 <w:noProof/>
                 <w:webHidden/>
+                <w:sz w:val="24"/>
+                <w:szCs w:val="24"/>
               </w:rPr>
               <w:t>3</w:t>
             </w:r>
             <w:r>
               <w:rPr>
+                <w:rFonts w:ascii="Arial" w:hAnsi="Arial" w:cs="Arial"/>
                 <w:noProof/>
                 <w:webHidden/>
+                <w:sz w:val="24"/>
+                <w:szCs w:val="24"/>
               </w:rPr>
               <w:fldChar w:fldCharType="end"/>
             </w:r>
@@ -612,8 +646,10 @@
               <w:tab w:val="right" w:leader="dot" w:pos="9395"/>
             </w:tabs>
             <w:rPr>
-              <w:rFonts w:asciiTheme="minorHAnsi" w:hAnsiTheme="minorHAnsi" w:cstheme="minorBidi"/>
+              <w:rFonts w:ascii="Arial" w:hAnsi="Arial" w:cs="Arial"/>
               <w:noProof/>
+              <w:sz w:val="24"/>
+              <w:szCs w:val="24"/>
             </w:rPr>
           </w:pPr>
           <w:hyperlink w:anchor="_Toc113805476" w:history="1">
@@ -622,13 +658,17 @@
                 <w:rStyle w:val="Hipervnculo"/>
                 <w:rFonts w:ascii="Arial" w:eastAsia="Arial" w:hAnsi="Arial" w:cs="Arial"/>
                 <w:noProof/>
+                <w:sz w:val="24"/>
+                <w:szCs w:val="24"/>
               </w:rPr>
               <w:t>2.</w:t>
             </w:r>
             <w:r>
               <w:rPr>
-                <w:rFonts w:asciiTheme="minorHAnsi" w:hAnsiTheme="minorHAnsi" w:cstheme="minorBidi"/>
+                <w:rFonts w:ascii="Arial" w:hAnsi="Arial" w:cs="Arial"/>
                 <w:noProof/>
+                <w:sz w:val="24"/>
+                <w:szCs w:val="24"/>
               </w:rPr>
               <w:tab/>
             </w:r>
@@ -637,54 +677,77 @@
                 <w:rStyle w:val="Hipervnculo"/>
                 <w:rFonts w:ascii="Arial" w:eastAsia="Arial" w:hAnsi="Arial" w:cs="Arial"/>
                 <w:noProof/>
+                <w:sz w:val="24"/>
+                <w:szCs w:val="24"/>
               </w:rPr>
               <w:t>Búsquedas internas:</w:t>
             </w:r>
             <w:r>
               <w:rPr>
+                <w:rFonts w:ascii="Arial" w:hAnsi="Arial" w:cs="Arial"/>
                 <w:noProof/>
                 <w:webHidden/>
+                <w:sz w:val="24"/>
+                <w:szCs w:val="24"/>
               </w:rPr>
               <w:tab/>
             </w:r>
             <w:r>
               <w:rPr>
+                <w:rFonts w:ascii="Arial" w:hAnsi="Arial" w:cs="Arial"/>
                 <w:noProof/>
                 <w:webHidden/>
+                <w:sz w:val="24"/>
+                <w:szCs w:val="24"/>
               </w:rPr>
               <w:fldChar w:fldCharType="begin"/>
             </w:r>
             <w:r>
               <w:rPr>
+                <w:rFonts w:ascii="Arial" w:hAnsi="Arial" w:cs="Arial"/>
                 <w:noProof/>
                 <w:webHidden/>
+                <w:sz w:val="24"/>
+                <w:szCs w:val="24"/>
               </w:rPr>
               <w:instrText xml:space="preserve"> PAGEREF _Toc113805476 \h </w:instrText>
             </w:r>
             <w:r>
               <w:rPr>
+                <w:rFonts w:ascii="Arial" w:hAnsi="Arial" w:cs="Arial"/>
                 <w:noProof/>
                 <w:webHidden/>
+                <w:sz w:val="24"/>
+                <w:szCs w:val="24"/>
               </w:rPr>
             </w:r>
             <w:r>
               <w:rPr>
+                <w:rFonts w:ascii="Arial" w:hAnsi="Arial" w:cs="Arial"/>
                 <w:noProof/>
                 <w:webHidden/>
+                <w:sz w:val="24"/>
+                <w:szCs w:val="24"/>
               </w:rPr>
               <w:fldChar w:fldCharType="separate"/>
             </w:r>
             <w:r>
               <w:rPr>
+                <w:rFonts w:ascii="Arial" w:hAnsi="Arial" w:cs="Arial"/>
                 <w:noProof/>
                 <w:webHidden/>
+                <w:sz w:val="24"/>
+                <w:szCs w:val="24"/>
               </w:rPr>
               <w:t>3</w:t>
             </w:r>
             <w:r>
               <w:rPr>
+                <w:rFonts w:ascii="Arial" w:hAnsi="Arial" w:cs="Arial"/>
                 <w:noProof/>
                 <w:webHidden/>
+                <w:sz w:val="24"/>
+                <w:szCs w:val="24"/>
               </w:rPr>
               <w:fldChar w:fldCharType="end"/>
             </w:r>
@@ -698,8 +761,10 @@
               <w:tab w:val="right" w:leader="dot" w:pos="9395"/>
             </w:tabs>
             <w:rPr>
-              <w:rFonts w:asciiTheme="minorHAnsi" w:hAnsiTheme="minorHAnsi" w:cstheme="minorBidi"/>
+              <w:rFonts w:ascii="Arial" w:hAnsi="Arial" w:cs="Arial"/>
               <w:noProof/>
+              <w:sz w:val="24"/>
+              <w:szCs w:val="24"/>
             </w:rPr>
           </w:pPr>
           <w:hyperlink w:anchor="_Toc113805477" w:history="1">
@@ -708,13 +773,17 @@
                 <w:rStyle w:val="Hipervnculo"/>
                 <w:rFonts w:ascii="Arial" w:eastAsia="Arial" w:hAnsi="Arial" w:cs="Arial"/>
                 <w:noProof/>
+                <w:sz w:val="24"/>
+                <w:szCs w:val="24"/>
               </w:rPr>
               <w:t>3.</w:t>
             </w:r>
             <w:r>
               <w:rPr>
-                <w:rFonts w:asciiTheme="minorHAnsi" w:hAnsiTheme="minorHAnsi" w:cstheme="minorBidi"/>
+                <w:rFonts w:ascii="Arial" w:hAnsi="Arial" w:cs="Arial"/>
                 <w:noProof/>
+                <w:sz w:val="24"/>
+                <w:szCs w:val="24"/>
               </w:rPr>
               <w:tab/>
             </w:r>
@@ -723,54 +792,77 @@
                 <w:rStyle w:val="Hipervnculo"/>
                 <w:rFonts w:ascii="Arial" w:eastAsia="Arial" w:hAnsi="Arial" w:cs="Arial"/>
                 <w:noProof/>
+                <w:sz w:val="24"/>
+                <w:szCs w:val="24"/>
               </w:rPr>
               <w:t>Métodos de búsqueda:</w:t>
             </w:r>
             <w:r>
               <w:rPr>
+                <w:rFonts w:ascii="Arial" w:hAnsi="Arial" w:cs="Arial"/>
                 <w:noProof/>
                 <w:webHidden/>
+                <w:sz w:val="24"/>
+                <w:szCs w:val="24"/>
               </w:rPr>
               <w:tab/>
             </w:r>
             <w:r>
               <w:rPr>
+                <w:rFonts w:ascii="Arial" w:hAnsi="Arial" w:cs="Arial"/>
                 <w:noProof/>
                 <w:webHidden/>
+                <w:sz w:val="24"/>
+                <w:szCs w:val="24"/>
               </w:rPr>
               <w:fldChar w:fldCharType="begin"/>
             </w:r>
             <w:r>
               <w:rPr>
+                <w:rFonts w:ascii="Arial" w:hAnsi="Arial" w:cs="Arial"/>
                 <w:noProof/>
                 <w:webHidden/>
+                <w:sz w:val="24"/>
+                <w:szCs w:val="24"/>
               </w:rPr>
               <w:instrText xml:space="preserve"> PAGEREF _Toc113805477 \h </w:instrText>
             </w:r>
             <w:r>
               <w:rPr>
+                <w:rFonts w:ascii="Arial" w:hAnsi="Arial" w:cs="Arial"/>
                 <w:noProof/>
                 <w:webHidden/>
+                <w:sz w:val="24"/>
+                <w:szCs w:val="24"/>
               </w:rPr>
             </w:r>
             <w:r>
               <w:rPr>
+                <w:rFonts w:ascii="Arial" w:hAnsi="Arial" w:cs="Arial"/>
                 <w:noProof/>
                 <w:webHidden/>
+                <w:sz w:val="24"/>
+                <w:szCs w:val="24"/>
               </w:rPr>
               <w:fldChar w:fldCharType="separate"/>
             </w:r>
             <w:r>
               <w:rPr>
+                <w:rFonts w:ascii="Arial" w:hAnsi="Arial" w:cs="Arial"/>
                 <w:noProof/>
                 <w:webHidden/>
+                <w:sz w:val="24"/>
+                <w:szCs w:val="24"/>
               </w:rPr>
               <w:t>4</w:t>
             </w:r>
             <w:r>
               <w:rPr>
+                <w:rFonts w:ascii="Arial" w:hAnsi="Arial" w:cs="Arial"/>
                 <w:noProof/>
                 <w:webHidden/>
+                <w:sz w:val="24"/>
+                <w:szCs w:val="24"/>
               </w:rPr>
               <w:fldChar w:fldCharType="end"/>
             </w:r>
@@ -784,8 +876,10 @@
               <w:tab w:val="right" w:leader="dot" w:pos="9395"/>
             </w:tabs>
             <w:rPr>
-              <w:rFonts w:asciiTheme="minorHAnsi" w:hAnsiTheme="minorHAnsi" w:cstheme="minorBidi"/>
+              <w:rFonts w:ascii="Arial" w:hAnsi="Arial" w:cs="Arial"/>
               <w:noProof/>
+              <w:sz w:val="24"/>
+              <w:szCs w:val="24"/>
             </w:rPr>
           </w:pPr>
           <w:hyperlink w:anchor="_Toc113805478" w:history="1">
@@ -794,13 +888,17 @@
                 <w:rStyle w:val="Hipervnculo"/>
                 <w:rFonts w:ascii="Arial" w:eastAsia="Arial" w:hAnsi="Arial" w:cs="Arial"/>
                 <w:noProof/>
+                <w:sz w:val="24"/>
+                <w:szCs w:val="24"/>
               </w:rPr>
               <w:t>3.1.</w:t>
             </w:r>
             <w:r>
               <w:rPr>
-                <w:rFonts w:asciiTheme="minorHAnsi" w:hAnsiTheme="minorHAnsi" w:cstheme="minorBidi"/>
+                <w:rFonts w:ascii="Arial" w:hAnsi="Arial" w:cs="Arial"/>
                 <w:noProof/>
+                <w:sz w:val="24"/>
+                <w:szCs w:val="24"/>
               </w:rPr>
               <w:tab/>
             </w:r>
@@ -809,54 +907,77 @@
                 <w:rStyle w:val="Hipervnculo"/>
                 <w:rFonts w:ascii="Arial" w:eastAsia="Arial" w:hAnsi="Arial" w:cs="Arial"/>
                 <w:noProof/>
+                <w:sz w:val="24"/>
+                <w:szCs w:val="24"/>
               </w:rPr>
               <w:t>Método Secuencial:</w:t>
             </w:r>
             <w:r>
               <w:rPr>
+                <w:rFonts w:ascii="Arial" w:hAnsi="Arial" w:cs="Arial"/>
                 <w:noProof/>
                 <w:webHidden/>
+                <w:sz w:val="24"/>
+                <w:szCs w:val="24"/>
               </w:rPr>
               <w:tab/>
             </w:r>
             <w:r>
               <w:rPr>
+                <w:rFonts w:ascii="Arial" w:hAnsi="Arial" w:cs="Arial"/>
                 <w:noProof/>
                 <w:webHidden/>
+                <w:sz w:val="24"/>
+                <w:szCs w:val="24"/>
               </w:rPr>
               <w:fldChar w:fldCharType="begin"/>
             </w:r>
             <w:r>
               <w:rPr>
+                <w:rFonts w:ascii="Arial" w:hAnsi="Arial" w:cs="Arial"/>
                 <w:noProof/>
                 <w:webHidden/>
+                <w:sz w:val="24"/>
+                <w:szCs w:val="24"/>
               </w:rPr>
               <w:instrText xml:space="preserve"> PAGEREF _Toc113805478 \h </w:instrText>
             </w:r>
             <w:r>
               <w:rPr>
+                <w:rFonts w:ascii="Arial" w:hAnsi="Arial" w:cs="Arial"/>
                 <w:noProof/>
                 <w:webHidden/>
+                <w:sz w:val="24"/>
+                <w:szCs w:val="24"/>
               </w:rPr>
             </w:r>
             <w:r>
               <w:rPr>
+                <w:rFonts w:ascii="Arial" w:hAnsi="Arial" w:cs="Arial"/>
                 <w:noProof/>
                 <w:webHidden/>
+                <w:sz w:val="24"/>
+                <w:szCs w:val="24"/>
               </w:rPr>
               <w:fldChar w:fldCharType="separate"/>
             </w:r>
             <w:r>
               <w:rPr>
+                <w:rFonts w:ascii="Arial" w:hAnsi="Arial" w:cs="Arial"/>
                 <w:noProof/>
                 <w:webHidden/>
+                <w:sz w:val="24"/>
+                <w:szCs w:val="24"/>
               </w:rPr>
               <w:t>4</w:t>
             </w:r>
             <w:r>
               <w:rPr>
+                <w:rFonts w:ascii="Arial" w:hAnsi="Arial" w:cs="Arial"/>
                 <w:noProof/>
                 <w:webHidden/>
+                <w:sz w:val="24"/>
+                <w:szCs w:val="24"/>
               </w:rPr>
               <w:fldChar w:fldCharType="end"/>
             </w:r>
@@ -870,8 +991,10 @@
               <w:tab w:val="right" w:leader="dot" w:pos="9395"/>
             </w:tabs>
             <w:rPr>
-              <w:rFonts w:asciiTheme="minorHAnsi" w:hAnsiTheme="minorHAnsi" w:cstheme="minorBidi"/>
+              <w:rFonts w:ascii="Arial" w:hAnsi="Arial" w:cs="Arial"/>
               <w:noProof/>
+              <w:sz w:val="24"/>
+              <w:szCs w:val="24"/>
             </w:rPr>
           </w:pPr>
           <w:hyperlink w:anchor="_Toc113805479" w:history="1">
@@ -880,13 +1003,17 @@
                 <w:rStyle w:val="Hipervnculo"/>
                 <w:rFonts w:ascii="Arial" w:eastAsia="Arial" w:hAnsi="Arial" w:cs="Arial"/>
                 <w:noProof/>
+                <w:sz w:val="24"/>
+                <w:szCs w:val="24"/>
               </w:rPr>
               <w:t>3.2.</w:t>
             </w:r>
             <w:r>
               <w:rPr>
-                <w:rFonts w:asciiTheme="minorHAnsi" w:hAnsiTheme="minorHAnsi" w:cstheme="minorBidi"/>
+                <w:rFonts w:ascii="Arial" w:hAnsi="Arial" w:cs="Arial"/>
                 <w:noProof/>
+                <w:sz w:val="24"/>
+                <w:szCs w:val="24"/>
               </w:rPr>
               <w:tab/>
             </w:r>
@@ -895,54 +1022,77 @@
                 <w:rStyle w:val="Hipervnculo"/>
                 <w:rFonts w:ascii="Arial" w:eastAsia="Arial" w:hAnsi="Arial" w:cs="Arial"/>
                 <w:noProof/>
+                <w:sz w:val="24"/>
+                <w:szCs w:val="24"/>
               </w:rPr>
               <w:t>Método Binario:</w:t>
             </w:r>
             <w:r>
               <w:rPr>
+                <w:rFonts w:ascii="Arial" w:hAnsi="Arial" w:cs="Arial"/>
                 <w:noProof/>
                 <w:webHidden/>
+                <w:sz w:val="24"/>
+                <w:szCs w:val="24"/>
               </w:rPr>
               <w:tab/>
             </w:r>
             <w:r>
               <w:rPr>
+                <w:rFonts w:ascii="Arial" w:hAnsi="Arial" w:cs="Arial"/>
                 <w:noProof/>
                 <w:webHidden/>
+                <w:sz w:val="24"/>
+                <w:szCs w:val="24"/>
               </w:rPr>
               <w:fldChar w:fldCharType="begin"/>
             </w:r>
             <w:r>
               <w:rPr>
+                <w:rFonts w:ascii="Arial" w:hAnsi="Arial" w:cs="Arial"/>
                 <w:noProof/>
                 <w:webHidden/>
+                <w:sz w:val="24"/>
+                <w:szCs w:val="24"/>
               </w:rPr>
               <w:instrText xml:space="preserve"> PAGEREF _Toc113805479 \h </w:instrText>
             </w:r>
             <w:r>
               <w:rPr>
+                <w:rFonts w:ascii="Arial" w:hAnsi="Arial" w:cs="Arial"/>
                 <w:noProof/>
                 <w:webHidden/>
+                <w:sz w:val="24"/>
+                <w:szCs w:val="24"/>
               </w:rPr>
             </w:r>
             <w:r>
               <w:rPr>
+                <w:rFonts w:ascii="Arial" w:hAnsi="Arial" w:cs="Arial"/>
                 <w:noProof/>
                 <w:webHidden/>
+                <w:sz w:val="24"/>
+                <w:szCs w:val="24"/>
               </w:rPr>
               <w:fldChar w:fldCharType="separate"/>
             </w:r>
             <w:r>
               <w:rPr>
+                <w:rFonts w:ascii="Arial" w:hAnsi="Arial" w:cs="Arial"/>
                 <w:noProof/>
                 <w:webHidden/>
+                <w:sz w:val="24"/>
+                <w:szCs w:val="24"/>
               </w:rPr>
               <w:t>6</w:t>
             </w:r>
             <w:r>
               <w:rPr>
+                <w:rFonts w:ascii="Arial" w:hAnsi="Arial" w:cs="Arial"/>
                 <w:noProof/>
                 <w:webHidden/>
+                <w:sz w:val="24"/>
+                <w:szCs w:val="24"/>
               </w:rPr>
               <w:fldChar w:fldCharType="end"/>
             </w:r>
@@ -956,8 +1106,10 @@
               <w:tab w:val="right" w:leader="dot" w:pos="9395"/>
             </w:tabs>
             <w:rPr>
-              <w:rFonts w:asciiTheme="minorHAnsi" w:hAnsiTheme="minorHAnsi" w:cstheme="minorBidi"/>
+              <w:rFonts w:ascii="Arial" w:hAnsi="Arial" w:cs="Arial"/>
               <w:noProof/>
+              <w:sz w:val="24"/>
+              <w:szCs w:val="24"/>
             </w:rPr>
           </w:pPr>
           <w:hyperlink w:anchor="_Toc113805480" w:history="1">
@@ -966,13 +1118,17 @@
                 <w:rStyle w:val="Hipervnculo"/>
                 <w:rFonts w:ascii="Arial" w:eastAsia="Arial" w:hAnsi="Arial" w:cs="Arial"/>
                 <w:noProof/>
+                <w:sz w:val="24"/>
+                <w:szCs w:val="24"/>
               </w:rPr>
               <w:t>3.3.</w:t>
             </w:r>
             <w:r>
               <w:rPr>
-                <w:rFonts w:asciiTheme="minorHAnsi" w:hAnsiTheme="minorHAnsi" w:cstheme="minorBidi"/>
+                <w:rFonts w:ascii="Arial" w:hAnsi="Arial" w:cs="Arial"/>
                 <w:noProof/>
+                <w:sz w:val="24"/>
+                <w:szCs w:val="24"/>
               </w:rPr>
               <w:tab/>
             </w:r>
@@ -981,54 +1137,77 @@
                 <w:rStyle w:val="Hipervnculo"/>
                 <w:rFonts w:ascii="Arial" w:eastAsia="Arial" w:hAnsi="Arial" w:cs="Arial"/>
                 <w:noProof/>
+                <w:sz w:val="24"/>
+                <w:szCs w:val="24"/>
               </w:rPr>
               <w:t>Funciones Hash:</w:t>
             </w:r>
             <w:r>
               <w:rPr>
+                <w:rFonts w:ascii="Arial" w:hAnsi="Arial" w:cs="Arial"/>
                 <w:noProof/>
                 <w:webHidden/>
+                <w:sz w:val="24"/>
+                <w:szCs w:val="24"/>
               </w:rPr>
               <w:tab/>
             </w:r>
             <w:r>
               <w:rPr>
+                <w:rFonts w:ascii="Arial" w:hAnsi="Arial" w:cs="Arial"/>
                 <w:noProof/>
                 <w:webHidden/>
+                <w:sz w:val="24"/>
+                <w:szCs w:val="24"/>
               </w:rPr>
               <w:fldChar w:fldCharType="begin"/>
             </w:r>
             <w:r>
               <w:rPr>
+                <w:rFonts w:ascii="Arial" w:hAnsi="Arial" w:cs="Arial"/>
                 <w:noProof/>
                 <w:webHidden/>
+                <w:sz w:val="24"/>
+                <w:szCs w:val="24"/>
               </w:rPr>
               <w:instrText xml:space="preserve"> PAGEREF _Toc113805480 \h </w:instrText>
             </w:r>
             <w:r>
               <w:rPr>
+                <w:rFonts w:ascii="Arial" w:hAnsi="Arial" w:cs="Arial"/>
                 <w:noProof/>
                 <w:webHidden/>
+                <w:sz w:val="24"/>
+                <w:szCs w:val="24"/>
               </w:rPr>
             </w:r>
             <w:r>
               <w:rPr>
+                <w:rFonts w:ascii="Arial" w:hAnsi="Arial" w:cs="Arial"/>
                 <w:noProof/>
                 <w:webHidden/>
+                <w:sz w:val="24"/>
+                <w:szCs w:val="24"/>
               </w:rPr>
               <w:fldChar w:fldCharType="separate"/>
             </w:r>
             <w:r>
               <w:rPr>
+                <w:rFonts w:ascii="Arial" w:hAnsi="Arial" w:cs="Arial"/>
                 <w:noProof/>
                 <w:webHidden/>
+                <w:sz w:val="24"/>
+                <w:szCs w:val="24"/>
               </w:rPr>
               <w:t>7</w:t>
             </w:r>
             <w:r>
               <w:rPr>
+                <w:rFonts w:ascii="Arial" w:hAnsi="Arial" w:cs="Arial"/>
                 <w:noProof/>
                 <w:webHidden/>
+                <w:sz w:val="24"/>
+                <w:szCs w:val="24"/>
               </w:rPr>
               <w:fldChar w:fldCharType="end"/>
             </w:r>
@@ -1042,8 +1221,10 @@
               <w:tab w:val="right" w:leader="dot" w:pos="9395"/>
             </w:tabs>
             <w:rPr>
-              <w:rFonts w:asciiTheme="minorHAnsi" w:hAnsiTheme="minorHAnsi" w:cstheme="minorBidi"/>
+              <w:rFonts w:ascii="Arial" w:hAnsi="Arial" w:cs="Arial"/>
               <w:noProof/>
+              <w:sz w:val="24"/>
+              <w:szCs w:val="24"/>
             </w:rPr>
           </w:pPr>
           <w:hyperlink w:anchor="_Toc113805481" w:history="1">
@@ -1052,13 +1233,17 @@
                 <w:rStyle w:val="Hipervnculo"/>
                 <w:rFonts w:ascii="Arial" w:eastAsia="Arial" w:hAnsi="Arial" w:cs="Arial"/>
                 <w:noProof/>
+                <w:sz w:val="24"/>
+                <w:szCs w:val="24"/>
               </w:rPr>
               <w:t>3.3.1.</w:t>
             </w:r>
             <w:r>
               <w:rPr>
-                <w:rFonts w:asciiTheme="minorHAnsi" w:hAnsiTheme="minorHAnsi" w:cstheme="minorBidi"/>
+                <w:rFonts w:ascii="Arial" w:hAnsi="Arial" w:cs="Arial"/>
                 <w:noProof/>
+                <w:sz w:val="24"/>
+                <w:szCs w:val="24"/>
               </w:rPr>
               <w:tab/>
             </w:r>
@@ -1067,54 +1252,77 @@
                 <w:rStyle w:val="Hipervnculo"/>
                 <w:rFonts w:ascii="Arial" w:eastAsia="Arial" w:hAnsi="Arial" w:cs="Arial"/>
                 <w:noProof/>
+                <w:sz w:val="24"/>
+                <w:szCs w:val="24"/>
               </w:rPr>
               <w:t>Hash Mod:</w:t>
             </w:r>
             <w:r>
               <w:rPr>
+                <w:rFonts w:ascii="Arial" w:hAnsi="Arial" w:cs="Arial"/>
                 <w:noProof/>
                 <w:webHidden/>
+                <w:sz w:val="24"/>
+                <w:szCs w:val="24"/>
               </w:rPr>
               <w:tab/>
             </w:r>
             <w:r>
               <w:rPr>
+                <w:rFonts w:ascii="Arial" w:hAnsi="Arial" w:cs="Arial"/>
                 <w:noProof/>
                 <w:webHidden/>
+                <w:sz w:val="24"/>
+                <w:szCs w:val="24"/>
               </w:rPr>
               <w:fldChar w:fldCharType="begin"/>
             </w:r>
             <w:r>
               <w:rPr>
+                <w:rFonts w:ascii="Arial" w:hAnsi="Arial" w:cs="Arial"/>
                 <w:noProof/>
                 <w:webHidden/>
+                <w:sz w:val="24"/>
+                <w:szCs w:val="24"/>
               </w:rPr>
               <w:instrText xml:space="preserve"> PAGEREF _Toc113805481 \h </w:instrText>
             </w:r>
             <w:r>
               <w:rPr>
+                <w:rFonts w:ascii="Arial" w:hAnsi="Arial" w:cs="Arial"/>
                 <w:noProof/>
                 <w:webHidden/>
+                <w:sz w:val="24"/>
+                <w:szCs w:val="24"/>
               </w:rPr>
             </w:r>
             <w:r>
               <w:rPr>
+                <w:rFonts w:ascii="Arial" w:hAnsi="Arial" w:cs="Arial"/>
                 <w:noProof/>
                 <w:webHidden/>
+                <w:sz w:val="24"/>
+                <w:szCs w:val="24"/>
               </w:rPr>
               <w:fldChar w:fldCharType="separate"/>
             </w:r>
             <w:r>
               <w:rPr>
+                <w:rFonts w:ascii="Arial" w:hAnsi="Arial" w:cs="Arial"/>
                 <w:noProof/>
                 <w:webHidden/>
+                <w:sz w:val="24"/>
+                <w:szCs w:val="24"/>
               </w:rPr>
               <w:t>7</w:t>
             </w:r>
             <w:r>
               <w:rPr>
+                <w:rFonts w:ascii="Arial" w:hAnsi="Arial" w:cs="Arial"/>
                 <w:noProof/>
                 <w:webHidden/>
+                <w:sz w:val="24"/>
+                <w:szCs w:val="24"/>
               </w:rPr>
               <w:fldChar w:fldCharType="end"/>
             </w:r>
@@ -1128,8 +1336,10 @@
               <w:tab w:val="right" w:leader="dot" w:pos="9395"/>
             </w:tabs>
             <w:rPr>
-              <w:rFonts w:asciiTheme="minorHAnsi" w:hAnsiTheme="minorHAnsi" w:cstheme="minorBidi"/>
+              <w:rFonts w:ascii="Arial" w:hAnsi="Arial" w:cs="Arial"/>
               <w:noProof/>
+              <w:sz w:val="24"/>
+              <w:szCs w:val="24"/>
             </w:rPr>
           </w:pPr>
           <w:hyperlink w:anchor="_Toc113805482" w:history="1">
@@ -1138,13 +1348,17 @@
                 <w:rStyle w:val="Hipervnculo"/>
                 <w:rFonts w:ascii="Arial" w:eastAsia="Arial" w:hAnsi="Arial" w:cs="Arial"/>
                 <w:noProof/>
+                <w:sz w:val="24"/>
+                <w:szCs w:val="24"/>
               </w:rPr>
               <w:t>3.3.2.</w:t>
             </w:r>
             <w:r>
               <w:rPr>
-                <w:rFonts w:asciiTheme="minorHAnsi" w:hAnsiTheme="minorHAnsi" w:cstheme="minorBidi"/>
+                <w:rFonts w:ascii="Arial" w:hAnsi="Arial" w:cs="Arial"/>
                 <w:noProof/>
+                <w:sz w:val="24"/>
+                <w:szCs w:val="24"/>
               </w:rPr>
               <w:tab/>
             </w:r>
@@ -1153,54 +1367,77 @@
                 <w:rStyle w:val="Hipervnculo"/>
                 <w:rFonts w:ascii="Arial" w:eastAsia="Arial" w:hAnsi="Arial" w:cs="Arial"/>
                 <w:noProof/>
+                <w:sz w:val="24"/>
+                <w:szCs w:val="24"/>
               </w:rPr>
               <w:t>Hash Método Cuadrado:</w:t>
             </w:r>
             <w:r>
               <w:rPr>
+                <w:rFonts w:ascii="Arial" w:hAnsi="Arial" w:cs="Arial"/>
                 <w:noProof/>
                 <w:webHidden/>
+                <w:sz w:val="24"/>
+                <w:szCs w:val="24"/>
               </w:rPr>
               <w:tab/>
             </w:r>
             <w:r>
               <w:rPr>
+                <w:rFonts w:ascii="Arial" w:hAnsi="Arial" w:cs="Arial"/>
                 <w:noProof/>
                 <w:webHidden/>
+                <w:sz w:val="24"/>
+                <w:szCs w:val="24"/>
               </w:rPr>
               <w:fldChar w:fldCharType="begin"/>
             </w:r>
             <w:r>
               <w:rPr>
+                <w:rFonts w:ascii="Arial" w:hAnsi="Arial" w:cs="Arial"/>
                 <w:noProof/>
                 <w:webHidden/>
+                <w:sz w:val="24"/>
+                <w:szCs w:val="24"/>
               </w:rPr>
               <w:instrText xml:space="preserve"> PAGEREF _Toc113805482 \h </w:instrText>
             </w:r>
             <w:r>
               <w:rPr>
+                <w:rFonts w:ascii="Arial" w:hAnsi="Arial" w:cs="Arial"/>
                 <w:noProof/>
                 <w:webHidden/>
+                <w:sz w:val="24"/>
+                <w:szCs w:val="24"/>
               </w:rPr>
             </w:r>
             <w:r>
               <w:rPr>
+                <w:rFonts w:ascii="Arial" w:hAnsi="Arial" w:cs="Arial"/>
                 <w:noProof/>
                 <w:webHidden/>
+                <w:sz w:val="24"/>
+                <w:szCs w:val="24"/>
               </w:rPr>
               <w:fldChar w:fldCharType="separate"/>
             </w:r>
             <w:r>
               <w:rPr>
+                <w:rFonts w:ascii="Arial" w:hAnsi="Arial" w:cs="Arial"/>
                 <w:noProof/>
                 <w:webHidden/>
+                <w:sz w:val="24"/>
+                <w:szCs w:val="24"/>
               </w:rPr>
               <w:t>9</w:t>
             </w:r>
             <w:r>
               <w:rPr>
+                <w:rFonts w:ascii="Arial" w:hAnsi="Arial" w:cs="Arial"/>
                 <w:noProof/>
                 <w:webHidden/>
+                <w:sz w:val="24"/>
+                <w:szCs w:val="24"/>
               </w:rPr>
               <w:fldChar w:fldCharType="end"/>
             </w:r>
@@ -1214,8 +1451,10 @@
               <w:tab w:val="right" w:leader="dot" w:pos="9395"/>
             </w:tabs>
             <w:rPr>
-              <w:rFonts w:asciiTheme="minorHAnsi" w:hAnsiTheme="minorHAnsi" w:cstheme="minorBidi"/>
+              <w:rFonts w:ascii="Arial" w:hAnsi="Arial" w:cs="Arial"/>
               <w:noProof/>
+              <w:sz w:val="24"/>
+              <w:szCs w:val="24"/>
             </w:rPr>
           </w:pPr>
           <w:hyperlink w:anchor="_Toc113805483" w:history="1">
@@ -1224,13 +1463,17 @@
                 <w:rStyle w:val="Hipervnculo"/>
                 <w:rFonts w:ascii="Arial" w:eastAsia="Arial" w:hAnsi="Arial" w:cs="Arial"/>
                 <w:noProof/>
+                <w:sz w:val="24"/>
+                <w:szCs w:val="24"/>
               </w:rPr>
               <w:t>3.3.3.</w:t>
             </w:r>
             <w:r>
               <w:rPr>
-                <w:rFonts w:asciiTheme="minorHAnsi" w:hAnsiTheme="minorHAnsi" w:cstheme="minorBidi"/>
+                <w:rFonts w:ascii="Arial" w:hAnsi="Arial" w:cs="Arial"/>
                 <w:noProof/>
+                <w:sz w:val="24"/>
+                <w:szCs w:val="24"/>
               </w:rPr>
               <w:tab/>
             </w:r>
@@ -1239,54 +1482,77 @@
                 <w:rStyle w:val="Hipervnculo"/>
                 <w:rFonts w:ascii="Arial" w:eastAsia="Arial" w:hAnsi="Arial" w:cs="Arial"/>
                 <w:noProof/>
+                <w:sz w:val="24"/>
+                <w:szCs w:val="24"/>
               </w:rPr>
               <w:t>Hash por truncamiento:</w:t>
             </w:r>
             <w:r>
               <w:rPr>
+                <w:rFonts w:ascii="Arial" w:hAnsi="Arial" w:cs="Arial"/>
                 <w:noProof/>
                 <w:webHidden/>
+                <w:sz w:val="24"/>
+                <w:szCs w:val="24"/>
               </w:rPr>
               <w:tab/>
             </w:r>
             <w:r>
               <w:rPr>
+                <w:rFonts w:ascii="Arial" w:hAnsi="Arial" w:cs="Arial"/>
                 <w:noProof/>
                 <w:webHidden/>
+                <w:sz w:val="24"/>
+                <w:szCs w:val="24"/>
               </w:rPr>
               <w:fldChar w:fldCharType="begin"/>
             </w:r>
             <w:r>
               <w:rPr>
+                <w:rFonts w:ascii="Arial" w:hAnsi="Arial" w:cs="Arial"/>
                 <w:noProof/>
                 <w:webHidden/>
+                <w:sz w:val="24"/>
+                <w:szCs w:val="24"/>
               </w:rPr>
               <w:instrText xml:space="preserve"> PAGEREF _Toc113805483 \h </w:instrText>
             </w:r>
             <w:r>
               <w:rPr>
+                <w:rFonts w:ascii="Arial" w:hAnsi="Arial" w:cs="Arial"/>
                 <w:noProof/>
                 <w:webHidden/>
+                <w:sz w:val="24"/>
+                <w:szCs w:val="24"/>
               </w:rPr>
             </w:r>
             <w:r>
               <w:rPr>
+                <w:rFonts w:ascii="Arial" w:hAnsi="Arial" w:cs="Arial"/>
                 <w:noProof/>
                 <w:webHidden/>
+                <w:sz w:val="24"/>
+                <w:szCs w:val="24"/>
               </w:rPr>
               <w:fldChar w:fldCharType="separate"/>
             </w:r>
             <w:r>
               <w:rPr>
+                <w:rFonts w:ascii="Arial" w:hAnsi="Arial" w:cs="Arial"/>
                 <w:noProof/>
                 <w:webHidden/>
+                <w:sz w:val="24"/>
+                <w:szCs w:val="24"/>
               </w:rPr>
               <w:t>10</w:t>
             </w:r>
             <w:r>
               <w:rPr>
+                <w:rFonts w:ascii="Arial" w:hAnsi="Arial" w:cs="Arial"/>
                 <w:noProof/>
                 <w:webHidden/>
+                <w:sz w:val="24"/>
+                <w:szCs w:val="24"/>
               </w:rPr>
               <w:fldChar w:fldCharType="end"/>
             </w:r>
@@ -1300,8 +1566,10 @@
               <w:tab w:val="right" w:leader="dot" w:pos="9395"/>
             </w:tabs>
             <w:rPr>
-              <w:rFonts w:asciiTheme="minorHAnsi" w:hAnsiTheme="minorHAnsi" w:cstheme="minorBidi"/>
+              <w:rFonts w:ascii="Arial" w:hAnsi="Arial" w:cs="Arial"/>
               <w:noProof/>
+              <w:sz w:val="24"/>
+              <w:szCs w:val="24"/>
             </w:rPr>
           </w:pPr>
           <w:hyperlink w:anchor="_Toc113805484" w:history="1">
@@ -1310,13 +1578,17 @@
                 <w:rStyle w:val="Hipervnculo"/>
                 <w:rFonts w:ascii="Arial" w:eastAsia="Arial" w:hAnsi="Arial" w:cs="Arial"/>
                 <w:noProof/>
+                <w:sz w:val="24"/>
+                <w:szCs w:val="24"/>
               </w:rPr>
               <w:t>3.3.4.</w:t>
             </w:r>
             <w:r>
               <w:rPr>
-                <w:rFonts w:asciiTheme="minorHAnsi" w:hAnsiTheme="minorHAnsi" w:cstheme="minorBidi"/>
+                <w:rFonts w:ascii="Arial" w:hAnsi="Arial" w:cs="Arial"/>
                 <w:noProof/>
+                <w:sz w:val="24"/>
+                <w:szCs w:val="24"/>
               </w:rPr>
               <w:tab/>
             </w:r>
@@ -1325,54 +1597,77 @@
                 <w:rStyle w:val="Hipervnculo"/>
                 <w:rFonts w:ascii="Arial" w:eastAsia="Arial" w:hAnsi="Arial" w:cs="Arial"/>
                 <w:noProof/>
+                <w:sz w:val="24"/>
+                <w:szCs w:val="24"/>
               </w:rPr>
               <w:t>Hash por plegamiento:</w:t>
             </w:r>
             <w:r>
               <w:rPr>
+                <w:rFonts w:ascii="Arial" w:hAnsi="Arial" w:cs="Arial"/>
                 <w:noProof/>
                 <w:webHidden/>
+                <w:sz w:val="24"/>
+                <w:szCs w:val="24"/>
               </w:rPr>
               <w:tab/>
             </w:r>
             <w:r>
               <w:rPr>
+                <w:rFonts w:ascii="Arial" w:hAnsi="Arial" w:cs="Arial"/>
                 <w:noProof/>
                 <w:webHidden/>
+                <w:sz w:val="24"/>
+                <w:szCs w:val="24"/>
               </w:rPr>
               <w:fldChar w:fldCharType="begin"/>
             </w:r>
             <w:r>
               <w:rPr>
+                <w:rFonts w:ascii="Arial" w:hAnsi="Arial" w:cs="Arial"/>
                 <w:noProof/>
                 <w:webHidden/>
+                <w:sz w:val="24"/>
+                <w:szCs w:val="24"/>
               </w:rPr>
               <w:instrText xml:space="preserve"> PAGEREF _Toc113805484 \h </w:instrText>
             </w:r>
             <w:r>
               <w:rPr>
+                <w:rFonts w:ascii="Arial" w:hAnsi="Arial" w:cs="Arial"/>
                 <w:noProof/>
                 <w:webHidden/>
+                <w:sz w:val="24"/>
+                <w:szCs w:val="24"/>
               </w:rPr>
             </w:r>
             <w:r>
               <w:rPr>
+                <w:rFonts w:ascii="Arial" w:hAnsi="Arial" w:cs="Arial"/>
                 <w:noProof/>
                 <w:webHidden/>
+                <w:sz w:val="24"/>
+                <w:szCs w:val="24"/>
               </w:rPr>
               <w:fldChar w:fldCharType="separate"/>
             </w:r>
             <w:r>
               <w:rPr>
+                <w:rFonts w:ascii="Arial" w:hAnsi="Arial" w:cs="Arial"/>
                 <w:noProof/>
                 <w:webHidden/>
+                <w:sz w:val="24"/>
+                <w:szCs w:val="24"/>
               </w:rPr>
               <w:t>12</w:t>
             </w:r>
             <w:r>
               <w:rPr>
+                <w:rFonts w:ascii="Arial" w:hAnsi="Arial" w:cs="Arial"/>
                 <w:noProof/>
                 <w:webHidden/>
+                <w:sz w:val="24"/>
+                <w:szCs w:val="24"/>
               </w:rPr>
               <w:fldChar w:fldCharType="end"/>
             </w:r>
@@ -1958,17 +2253,7 @@
           <w:sz w:val="24"/>
           <w:szCs w:val="24"/>
         </w:rPr>
-        <w:t>Bú</w:t>
-      </w:r>
-      <w:r>
-        <w:rPr>
-          <w:rFonts w:ascii="Arial" w:eastAsia="Arial" w:hAnsi="Arial" w:cs="Arial"/>
-          <w:b/>
-          <w:color w:val="000000"/>
-          <w:sz w:val="24"/>
-          <w:szCs w:val="24"/>
-        </w:rPr>
-        <w:t>squedas internas:</w:t>
+        <w:t>Búsquedas internas:</w:t>
       </w:r>
       <w:bookmarkEnd w:id="1"/>
     </w:p>
@@ -2739,25 +3024,7 @@
           <w:sz w:val="24"/>
           <w:szCs w:val="24"/>
         </w:rPr>
-        <w:t>Alg</w:t>
-      </w:r>
-      <w:r>
-        <w:rPr>
-          <w:rFonts w:ascii="Arial" w:eastAsia="Arial" w:hAnsi="Arial" w:cs="Arial"/>
-          <w:color w:val="000000"/>
-          <w:sz w:val="24"/>
-          <w:szCs w:val="24"/>
-        </w:rPr>
-        <w:t xml:space="preserve">oritmo secuencial desordenado: </w:t>
-      </w:r>
-      <w:r>
-        <w:rPr>
-          <w:rFonts w:ascii="Arial" w:eastAsia="Arial" w:hAnsi="Arial" w:cs="Arial"/>
-          <w:color w:val="000000"/>
-          <w:sz w:val="24"/>
-          <w:szCs w:val="24"/>
-        </w:rPr>
-        <w:t>Este algoritmo busca secuencialmente el elemento X en un arreglo unidimensional desordenado V, de N componentes. I es una variable de tipo entero.</w:t>
+        <w:t>Algoritmo secuencial desordenado: Este algoritmo busca secuencialmente el elemento X en un arreglo unidimensional desordenado V, de N componentes. I es una variable de tipo entero.</w:t>
       </w:r>
     </w:p>
     <w:p>
@@ -2855,25 +3122,7 @@
           <w:sz w:val="24"/>
           <w:szCs w:val="24"/>
         </w:rPr>
-        <w:t>Algoritmo secu</w:t>
-      </w:r>
-      <w:r>
-        <w:rPr>
-          <w:rFonts w:ascii="Arial" w:eastAsia="Arial" w:hAnsi="Arial" w:cs="Arial"/>
-          <w:color w:val="000000"/>
-          <w:sz w:val="24"/>
-          <w:szCs w:val="24"/>
-        </w:rPr>
-        <w:t xml:space="preserve">encial desordenado recursivo: </w:t>
-      </w:r>
-      <w:r>
-        <w:rPr>
-          <w:rFonts w:ascii="Arial" w:eastAsia="Arial" w:hAnsi="Arial" w:cs="Arial"/>
-          <w:color w:val="000000"/>
-          <w:sz w:val="24"/>
-          <w:szCs w:val="24"/>
-        </w:rPr>
-        <w:t xml:space="preserve">Este algoritmo busca secuencialmente y de forma recursiva el elemento X en el arreglo unidimensional desordenado V de N componentes. I es un parámetro de tipo entero que inicialmente se encuentra en 1. </w:t>
+        <w:t xml:space="preserve">Algoritmo secuencial desordenado recursivo: Este algoritmo busca secuencialmente y de forma recursiva el elemento X en el arreglo unidimensional desordenado V de N componentes. I es un parámetro de tipo entero que inicialmente se encuentra en 1. </w:t>
       </w:r>
     </w:p>
     <w:p>
@@ -2922,16 +3171,7 @@
           <w:sz w:val="24"/>
           <w:szCs w:val="24"/>
         </w:rPr>
-        <w:t xml:space="preserve">Algoritmo secuencial ordenado: </w:t>
-      </w:r>
-      <w:r>
-        <w:rPr>
-          <w:rFonts w:ascii="Arial" w:eastAsia="Arial" w:hAnsi="Arial" w:cs="Arial"/>
-          <w:color w:val="000000"/>
-          <w:sz w:val="24"/>
-          <w:szCs w:val="24"/>
-        </w:rPr>
-        <w:t xml:space="preserve">Este algoritmo busca secuencialmente al elemento X en un arreglo unidimensional ordenado V, de N componentes. V se encuentra ordenado crecientemente: </w:t>
+        <w:t xml:space="preserve">Algoritmo secuencial ordenado: Este algoritmo busca secuencialmente al elemento X en un arreglo unidimensional ordenado V, de N componentes. V se encuentra ordenado crecientemente: </w:t>
       </w:r>
       <w:proofErr w:type="gramStart"/>
       <w:r>
@@ -3049,25 +3289,7 @@
           <w:sz w:val="24"/>
           <w:szCs w:val="24"/>
         </w:rPr>
-        <w:t xml:space="preserve">Algoritmo </w:t>
-      </w:r>
-      <w:r>
-        <w:rPr>
-          <w:rFonts w:ascii="Arial" w:eastAsia="Arial" w:hAnsi="Arial" w:cs="Arial"/>
-          <w:color w:val="000000"/>
-          <w:sz w:val="24"/>
-          <w:szCs w:val="24"/>
-        </w:rPr>
-        <w:t xml:space="preserve">secuencial ordenado recursivo: </w:t>
-      </w:r>
-      <w:r>
-        <w:rPr>
-          <w:rFonts w:ascii="Arial" w:eastAsia="Arial" w:hAnsi="Arial" w:cs="Arial"/>
-          <w:color w:val="000000"/>
-          <w:sz w:val="24"/>
-          <w:szCs w:val="24"/>
-        </w:rPr>
-        <w:t xml:space="preserve">Este algoritmo busca en forma secuencial y recursiva al elemento X en un arreglo unidimensional ordenado V de N componentes. V se encuentra de manera creciente: </w:t>
+        <w:t xml:space="preserve">Algoritmo secuencial ordenado recursivo: Este algoritmo busca en forma secuencial y recursiva al elemento X en un arreglo unidimensional ordenado V de N componentes. V se encuentra de manera creciente: </w:t>
       </w:r>
       <w:proofErr w:type="gramStart"/>
       <w:r>
@@ -3186,25 +3408,7 @@
           <w:sz w:val="24"/>
           <w:szCs w:val="24"/>
         </w:rPr>
-        <w:t>Algoritmo</w:t>
-      </w:r>
-      <w:r>
-        <w:rPr>
-          <w:rFonts w:ascii="Arial" w:eastAsia="Arial" w:hAnsi="Arial" w:cs="Arial"/>
-          <w:color w:val="000000"/>
-          <w:sz w:val="24"/>
-          <w:szCs w:val="24"/>
-        </w:rPr>
-        <w:t xml:space="preserve"> secuencial lista desordenada: </w:t>
-      </w:r>
-      <w:r>
-        <w:rPr>
-          <w:rFonts w:ascii="Arial" w:eastAsia="Arial" w:hAnsi="Arial" w:cs="Arial"/>
-          <w:color w:val="000000"/>
-          <w:sz w:val="24"/>
-          <w:szCs w:val="24"/>
-        </w:rPr>
-        <w:t xml:space="preserve">Este algoritmo busca en forma secuencial al elemento X en una lista simplemente ligada, que almacena información que está desordenada. P es un apuntador al primer nodo de la lista. INFO y LIGA son los campos de cada nodo. Q es una variable de tipo apuntador. </w:t>
+        <w:t xml:space="preserve">Algoritmo secuencial lista desordenada: Este algoritmo busca en forma secuencial al elemento X en una lista simplemente ligada, que almacena información que está desordenada. P es un apuntador al primer nodo de la lista. INFO y LIGA son los campos de cada nodo. Q es una variable de tipo apuntador. </w:t>
       </w:r>
     </w:p>
     <w:p>
@@ -3253,43 +3457,7 @@
           <w:sz w:val="24"/>
           <w:szCs w:val="24"/>
         </w:rPr>
-        <w:t>Algoritmo secuencial lista desordenada recur</w:t>
-      </w:r>
-      <w:r>
-        <w:rPr>
-          <w:rFonts w:ascii="Arial" w:eastAsia="Arial" w:hAnsi="Arial" w:cs="Arial"/>
-          <w:color w:val="000000"/>
-          <w:sz w:val="24"/>
-          <w:szCs w:val="24"/>
-        </w:rPr>
-        <w:t xml:space="preserve">sivo: </w:t>
-      </w:r>
-      <w:r>
-        <w:rPr>
-          <w:rFonts w:ascii="Arial" w:eastAsia="Arial" w:hAnsi="Arial" w:cs="Arial"/>
-          <w:color w:val="000000"/>
-          <w:sz w:val="24"/>
-          <w:szCs w:val="24"/>
-        </w:rPr>
-        <w:t xml:space="preserve">Este algoritmo busca de manera secuencial y en forma recursiva al elemento X en una lista simplemente ligada, que almacena información </w:t>
-      </w:r>
-      <w:r>
-        <w:rPr>
-          <w:rFonts w:ascii="Arial" w:eastAsia="Arial" w:hAnsi="Arial" w:cs="Arial"/>
-          <w:color w:val="000000"/>
-          <w:sz w:val="24"/>
-          <w:szCs w:val="24"/>
-        </w:rPr>
-        <w:t>que esta</w:t>
-      </w:r>
-      <w:r>
-        <w:rPr>
-          <w:rFonts w:ascii="Arial" w:eastAsia="Arial" w:hAnsi="Arial" w:cs="Arial"/>
-          <w:color w:val="000000"/>
-          <w:sz w:val="24"/>
-          <w:szCs w:val="24"/>
-        </w:rPr>
-        <w:t xml:space="preserve"> desordenada. P es un apuntador al primer nodo de la lista. INFO y LIGA son los</w:t>
+        <w:t>Algoritmo secuencial lista desordenada recursivo: Este algoritmo busca de manera secuencial y en forma recursiva al elemento X en una lista simplemente ligada, que almacena información que esta desordenada. P es un apuntador al primer nodo de la lista. INFO y LIGA son los</w:t>
       </w:r>
       <w:r>
         <w:rPr>
@@ -4314,23 +4482,7 @@
           <w:sz w:val="24"/>
           <w:szCs w:val="24"/>
         </w:rPr>
-        <w:t>Para analizar la comp</w:t>
-      </w:r>
-      <w:r>
-        <w:rPr>
-          <w:rFonts w:ascii="Arial" w:eastAsia="Arial" w:hAnsi="Arial" w:cs="Arial"/>
-          <w:sz w:val="24"/>
-          <w:szCs w:val="24"/>
-        </w:rPr>
-        <w:t>lejidad del método de búsqueda binaria es necesario establecer los casos más favorables y desfavorables que se pudieran presentar en el proceso de búsqueda. El primero sucede cuando el elemento buscado es el central, en dicho caso se hará una sola comparac</w:t>
-      </w:r>
-      <w:r>
-        <w:rPr>
-          <w:rFonts w:ascii="Arial" w:eastAsia="Arial" w:hAnsi="Arial" w:cs="Arial"/>
-          <w:sz w:val="24"/>
-          <w:szCs w:val="24"/>
-        </w:rPr>
-        <w:t xml:space="preserve">ión; el segundo sucede cuando el elemento no se encuentra en el arreglo; entonces se harán </w:t>
+        <w:t xml:space="preserve">Para analizar la complejidad del método de búsqueda binaria es necesario establecer los casos más favorables y desfavorables que se pudieran presentar en el proceso de búsqueda. El primero sucede cuando el elemento buscado es el central, en dicho caso se hará una sola comparación; el segundo sucede cuando el elemento no se encuentra en el arreglo; entonces se harán </w:t>
       </w:r>
       <w:r>
         <w:rPr>
@@ -4382,15 +4534,7 @@
           <w:sz w:val="24"/>
           <w:szCs w:val="24"/>
         </w:rPr>
-        <w:t xml:space="preserve">comparaciones, ya que con cada comparación el número de elementos en los cuales se debe buscar se reduce en un factor de 2. De esta forma se determinan los números </w:t>
-      </w:r>
-      <w:r>
-        <w:rPr>
-          <w:rFonts w:ascii="Arial" w:eastAsia="Arial" w:hAnsi="Arial" w:cs="Arial"/>
-          <w:sz w:val="24"/>
-          <w:szCs w:val="24"/>
-        </w:rPr>
-        <w:t>mínimo, mediano y máximo de comparaciones que se deben realizar cuando se utiliza este tipo de búsqueda.</w:t>
+        <w:t>comparaciones, ya que con cada comparación el número de elementos en los cuales se debe buscar se reduce en un factor de 2. De esta forma se determinan los números mínimo, mediano y máximo de comparaciones que se deben realizar cuando se utiliza este tipo de búsqueda.</w:t>
       </w:r>
     </w:p>
     <w:p>
@@ -5631,18 +5775,7 @@
               <w:sz w:val="24"/>
               <w:szCs w:val="24"/>
             </w:rPr>
-            <m:t xml:space="preserve">h(x)= x modulo </m:t>
-          </m:r>
-          <m:r>
-            <m:rPr>
-              <m:sty m:val="p"/>
-            </m:rPr>
-            <w:rPr>
-              <w:rFonts w:ascii="Cambria Math" w:hAnsi="Cambria Math"/>
-              <w:sz w:val="24"/>
-              <w:szCs w:val="24"/>
-            </w:rPr>
-            <m:t>m</m:t>
+            <m:t>h(x)= x modulo m</m:t>
           </m:r>
         </m:oMath>
       </m:oMathPara>
@@ -5713,25 +5846,7 @@
           <w:sz w:val="24"/>
           <w:szCs w:val="24"/>
         </w:rPr>
-        <w:t>la clave no son enteros, entonces, previamente, hay que transformar la clave a un valor entero.</w:t>
-      </w:r>
-      <w:r>
-        <w:rPr>
-          <w:rFonts w:ascii="Arial" w:eastAsia="Arial" w:hAnsi="Arial" w:cs="Arial"/>
-          <w:color w:val="000000"/>
-          <w:sz w:val="24"/>
-          <w:szCs w:val="24"/>
-        </w:rPr>
-        <w:t xml:space="preserve"> </w:t>
-      </w:r>
-      <w:r>
-        <w:rPr>
-          <w:rFonts w:ascii="Arial" w:eastAsia="Arial" w:hAnsi="Arial" w:cs="Arial"/>
-          <w:color w:val="000000"/>
-          <w:sz w:val="24"/>
-          <w:szCs w:val="24"/>
-        </w:rPr>
-        <w:t>Por ejemplo, si la clave es una cadena de caracteres, se pue</w:t>
+        <w:t>la clave no son enteros, entonces, previamente, hay que transformar la clave a un valor entero. Por ejemplo, si la clave es una cadena de caracteres, se pue</w:t>
       </w:r>
       <w:r>
         <w:rPr>
@@ -6018,19 +6133,7 @@
               <w:sz w:val="24"/>
               <w:szCs w:val="24"/>
             </w:rPr>
-            <m:t xml:space="preserve">245643          245981         </m:t>
-          </m:r>
-          <m:r>
-            <m:rPr>
-              <m:sty m:val="p"/>
-            </m:rPr>
-            <w:rPr>
-              <w:rFonts w:ascii="Cambria Math" w:eastAsia="Arial" w:hAnsi="Cambria Math" w:cs="Arial"/>
-              <w:color w:val="000000"/>
-              <w:sz w:val="24"/>
-              <w:szCs w:val="24"/>
-            </w:rPr>
-            <m:t>257135</m:t>
+            <m:t>245643          245981         257135</m:t>
           </m:r>
         </m:oMath>
       </m:oMathPara>
@@ -6290,16 +6393,7 @@
               <w:sz w:val="24"/>
               <w:szCs w:val="24"/>
             </w:rPr>
-            <m:t>h(257135)= 257135 modulo 997 = 90</m:t>
-          </m:r>
-          <m:r>
-            <w:rPr>
-              <w:rFonts w:ascii="Cambria Math" w:eastAsia="Arial" w:hAnsi="Cambria Math" w:cs="Arial"/>
-              <w:color w:val="000000"/>
-              <w:sz w:val="24"/>
-              <w:szCs w:val="24"/>
-            </w:rPr>
-            <m:t>6</m:t>
+            <m:t>h(257135)= 257135 modulo 997 = 906</m:t>
           </m:r>
         </m:oMath>
       </m:oMathPara>
@@ -7332,19 +7426,7 @@
               <w:sz w:val="24"/>
               <w:szCs w:val="24"/>
             </w:rPr>
-            <m:t xml:space="preserve">245643          245981         </m:t>
-          </m:r>
-          <m:r>
-            <m:rPr>
-              <m:sty m:val="p"/>
-            </m:rPr>
-            <w:rPr>
-              <w:rFonts w:ascii="Cambria Math" w:eastAsia="Arial" w:hAnsi="Cambria Math" w:cs="Arial"/>
-              <w:color w:val="000000"/>
-              <w:sz w:val="24"/>
-              <w:szCs w:val="24"/>
-            </w:rPr>
-            <m:t>257135</m:t>
+            <m:t>245643          245981         257135</m:t>
           </m:r>
         </m:oMath>
       </m:oMathPara>
@@ -7596,16 +7678,7 @@
               <w:sz w:val="24"/>
               <w:szCs w:val="24"/>
             </w:rPr>
-            <m:t>h(257135)= 408;</m:t>
-          </m:r>
-          <m:r>
-            <w:rPr>
-              <w:rFonts w:ascii="Cambria Math" w:eastAsia="Arial" w:hAnsi="Cambria Math" w:cs="Arial"/>
-              <w:color w:val="000000"/>
-              <w:sz w:val="24"/>
-              <w:szCs w:val="24"/>
-            </w:rPr>
-            <m:t xml:space="preserve"> </m:t>
+            <m:t xml:space="preserve">h(257135)= 408; </m:t>
           </m:r>
         </m:oMath>
       </m:oMathPara>
@@ -7775,16 +7848,7 @@
               <w:sz w:val="24"/>
               <w:szCs w:val="24"/>
             </w:rPr>
-            <m:t>257135l 2571352 l 66118408225 l (dígitos 4, 5 y 6 por la derecha) 40</m:t>
-          </m:r>
-          <m:r>
-            <w:rPr>
-              <w:rFonts w:ascii="Cambria Math" w:eastAsia="Arial" w:hAnsi="Cambria Math" w:cs="Arial"/>
-              <w:color w:val="000000"/>
-              <w:sz w:val="24"/>
-              <w:szCs w:val="24"/>
-            </w:rPr>
-            <m:t>8</m:t>
+            <m:t>257135l 2571352 l 66118408225 l (dígitos 4, 5 y 6 por la derecha) 408</m:t>
           </m:r>
         </m:oMath>
       </m:oMathPara>
@@ -8247,25 +8311,7 @@
               <w:sz w:val="24"/>
               <w:szCs w:val="24"/>
             </w:rPr>
-            <m:t>H(K) = elegirdígitos</m:t>
-          </m:r>
-          <m:r>
-            <w:rPr>
-              <w:rFonts w:ascii="Cambria Math" w:eastAsia="Arial" w:hAnsi="Cambria Math" w:cs="Arial"/>
-              <w:color w:val="000000"/>
-              <w:sz w:val="24"/>
-              <w:szCs w:val="24"/>
-            </w:rPr>
-            <m:t xml:space="preserve"> (7</m:t>
-          </m:r>
-          <m:r>
-            <w:rPr>
-              <w:rFonts w:ascii="Cambria Math" w:eastAsia="Arial" w:hAnsi="Cambria Math" w:cs="Arial"/>
-              <w:color w:val="000000"/>
-              <w:sz w:val="24"/>
-              <w:szCs w:val="24"/>
-            </w:rPr>
-            <m:t>259) + 1 =75 + 1 = 76</m:t>
+            <m:t>H(K) = elegirdígitos (7259) + 1 =75 + 1 = 76</m:t>
           </m:r>
         </m:oMath>
       </m:oMathPara>
@@ -8299,25 +8345,7 @@
               <w:sz w:val="24"/>
               <w:szCs w:val="24"/>
             </w:rPr>
-            <m:t>H(K) = elegirdígitos</m:t>
-          </m:r>
-          <m:r>
-            <w:rPr>
-              <w:rFonts w:ascii="Cambria Math" w:eastAsia="Arial" w:hAnsi="Cambria Math" w:cs="Arial"/>
-              <w:color w:val="000000"/>
-              <w:sz w:val="24"/>
-              <w:szCs w:val="24"/>
-            </w:rPr>
-            <m:t xml:space="preserve"> (9</m:t>
-          </m:r>
-          <m:r>
-            <w:rPr>
-              <w:rFonts w:ascii="Cambria Math" w:eastAsia="Arial" w:hAnsi="Cambria Math" w:cs="Arial"/>
-              <w:color w:val="000000"/>
-              <w:sz w:val="24"/>
-              <w:szCs w:val="24"/>
-            </w:rPr>
-            <m:t>359) + 1 =95 + 1 = 96</m:t>
+            <m:t>H(K) = elegirdígitos (9359) + 1 =95 + 1 = 96</m:t>
           </m:r>
         </m:oMath>
       </m:oMathPara>
@@ -8743,25 +8771,7 @@
           <w:sz w:val="24"/>
           <w:szCs w:val="24"/>
         </w:rPr>
-        <w:t>[</w:t>
-      </w:r>
-      <w:r>
-        <w:rPr>
-          <w:rFonts w:ascii="Arial" w:eastAsia="Arial" w:hAnsi="Arial" w:cs="Arial"/>
-          <w:color w:val="000000"/>
-          <w:sz w:val="24"/>
-          <w:szCs w:val="24"/>
-        </w:rPr>
-        <w:t>3</w:t>
-      </w:r>
-      <w:r>
-        <w:rPr>
-          <w:rFonts w:ascii="Arial" w:eastAsia="Arial" w:hAnsi="Arial" w:cs="Arial"/>
-          <w:color w:val="000000"/>
-          <w:sz w:val="24"/>
-          <w:szCs w:val="24"/>
-        </w:rPr>
-        <w:t>]</w:t>
+        <w:t>[3]</w:t>
       </w:r>
     </w:p>
     <w:p>
@@ -8913,25 +8923,7 @@
               <w:sz w:val="24"/>
               <w:szCs w:val="24"/>
             </w:rPr>
-            <m:t>9134720</m:t>
-          </m:r>
-          <m:r>
-            <w:rPr>
-              <w:rFonts w:ascii="Cambria Math" w:eastAsia="Arial" w:hAnsi="Cambria Math" w:cs="Arial"/>
-              <w:color w:val="000000"/>
-              <w:sz w:val="24"/>
-              <w:szCs w:val="24"/>
-            </w:rPr>
-            <m:t xml:space="preserve"> -&gt; </m:t>
-          </m:r>
-          <m:r>
-            <w:rPr>
-              <w:rFonts w:ascii="Cambria Math" w:eastAsia="Arial" w:hAnsi="Cambria Math" w:cs="Arial"/>
-              <w:color w:val="000000"/>
-              <w:sz w:val="24"/>
-              <w:szCs w:val="24"/>
-            </w:rPr>
-            <m:t>142</m:t>
+            <m:t>9134720 -&gt; 142</m:t>
           </m:r>
         </m:oMath>
       </m:oMathPara>
@@ -8964,25 +8956,7 @@
               <w:sz w:val="24"/>
               <w:szCs w:val="24"/>
             </w:rPr>
-            <m:t>5174829</m:t>
-          </m:r>
-          <m:r>
-            <w:rPr>
-              <w:rFonts w:ascii="Cambria Math" w:eastAsia="Arial" w:hAnsi="Cambria Math" w:cs="Arial"/>
-              <w:color w:val="000000"/>
-              <w:sz w:val="24"/>
-              <w:szCs w:val="24"/>
-            </w:rPr>
-            <m:t xml:space="preserve"> -&gt; </m:t>
-          </m:r>
-          <m:r>
-            <w:rPr>
-              <w:rFonts w:ascii="Cambria Math" w:eastAsia="Arial" w:hAnsi="Cambria Math" w:cs="Arial"/>
-              <w:color w:val="000000"/>
-              <w:sz w:val="24"/>
-              <w:szCs w:val="24"/>
-            </w:rPr>
-            <m:t>142</m:t>
+            <m:t>5174829 -&gt; 142</m:t>
           </m:r>
         </m:oMath>
       </m:oMathPara>
@@ -9641,25 +9615,7 @@
           <w:sz w:val="24"/>
           <w:szCs w:val="24"/>
         </w:rPr>
-        <w:t xml:space="preserve">colisiones se </w:t>
-      </w:r>
-      <w:r>
-        <w:rPr>
-          <w:rFonts w:ascii="Arial" w:eastAsia="Arial" w:hAnsi="Arial" w:cs="Arial"/>
-          <w:color w:val="000000"/>
-          <w:sz w:val="24"/>
-          <w:szCs w:val="24"/>
-        </w:rPr>
-        <w:t>requiere</w:t>
-      </w:r>
-      <w:r>
-        <w:rPr>
-          <w:rFonts w:ascii="Arial" w:eastAsia="Arial" w:hAnsi="Arial" w:cs="Arial"/>
-          <w:color w:val="000000"/>
-          <w:sz w:val="24"/>
-          <w:szCs w:val="24"/>
-        </w:rPr>
-        <w:t xml:space="preserve"> de un proceso adici</w:t>
+        <w:t>colisiones se requiere de un proceso adici</w:t>
       </w:r>
       <w:r>
         <w:rPr>
@@ -9730,16 +9686,7 @@
           <w:sz w:val="24"/>
           <w:szCs w:val="24"/>
         </w:rPr>
-        <w:t>Tercera d</w:t>
-      </w:r>
-      <w:r>
-        <w:rPr>
-          <w:rFonts w:ascii="Arial" w:eastAsia="Arial" w:hAnsi="Arial" w:cs="Arial"/>
-          <w:color w:val="000000"/>
-          <w:sz w:val="24"/>
-          <w:szCs w:val="24"/>
-        </w:rPr>
-        <w:t>efinición:</w:t>
+        <w:t>Tercera definición:</w:t>
       </w:r>
     </w:p>
     <w:p>
@@ -10088,25 +10035,7 @@
           <w:sz w:val="24"/>
           <w:szCs w:val="24"/>
         </w:rPr>
-        <w:t xml:space="preserve">Sea N = 100 el tamaño del arreglo, y las direcciones que deben tomar sus elementos los números comprendidos entre 1 y 100. Sean K1 = 7 259 y K2 = 9 359 dos claves a las que se deben asignar posiciones en el arreglo. Se aplica la </w:t>
-      </w:r>
-      <w:r>
-        <w:rPr>
-          <w:rFonts w:ascii="Arial" w:eastAsia="Arial" w:hAnsi="Arial" w:cs="Arial"/>
-          <w:color w:val="000000"/>
-          <w:sz w:val="24"/>
-          <w:szCs w:val="24"/>
-        </w:rPr>
-        <w:t>fórmula</w:t>
-      </w:r>
-      <w:r>
-        <w:rPr>
-          <w:rFonts w:ascii="Arial" w:eastAsia="Arial" w:hAnsi="Arial" w:cs="Arial"/>
-          <w:color w:val="000000"/>
-          <w:sz w:val="24"/>
-          <w:szCs w:val="24"/>
-        </w:rPr>
-        <w:t xml:space="preserve"> para calcular las direcciones correspondientes a K1 y K2.</w:t>
+        <w:t>Sea N = 100 el tamaño del arreglo, y las direcciones que deben tomar sus elementos los números comprendidos entre 1 y 100. Sean K1 = 7 259 y K2 = 9 359 dos claves a las que se deben asignar posiciones en el arreglo. Se aplica la fórmula para calcular las direcciones correspondientes a K1 y K2.</w:t>
       </w:r>
     </w:p>
     <w:p>
@@ -10190,52 +10119,7 @@
               <w:sz w:val="24"/>
               <w:szCs w:val="24"/>
             </w:rPr>
-            <m:t>H(K</m:t>
-          </m:r>
-          <m:r>
-            <w:rPr>
-              <w:rFonts w:ascii="Cambria Math" w:eastAsia="Arial" w:hAnsi="Cambria Math" w:cs="Arial"/>
-              <w:color w:val="000000"/>
-              <w:sz w:val="24"/>
-              <w:szCs w:val="24"/>
-            </w:rPr>
-            <m:t>2</m:t>
-          </m:r>
-          <m:r>
-            <w:rPr>
-              <w:rFonts w:ascii="Cambria Math" w:eastAsia="Arial" w:hAnsi="Cambria Math" w:cs="Arial"/>
-              <w:color w:val="000000"/>
-              <w:sz w:val="24"/>
-              <w:szCs w:val="24"/>
-            </w:rPr>
-            <m:t>) = dígmensig</m:t>
-          </m:r>
-          <m:r>
-            <w:rPr>
-              <w:rFonts w:ascii="Cambria Math" w:eastAsia="Arial" w:hAnsi="Cambria Math" w:cs="Arial"/>
-              <w:color w:val="000000"/>
-              <w:sz w:val="24"/>
-              <w:szCs w:val="24"/>
-            </w:rPr>
-            <m:t xml:space="preserve"> (93</m:t>
-          </m:r>
-          <m:r>
-            <w:rPr>
-              <w:rFonts w:ascii="Cambria Math" w:eastAsia="Arial" w:hAnsi="Cambria Math" w:cs="Arial"/>
-              <w:color w:val="000000"/>
-              <w:sz w:val="24"/>
-              <w:szCs w:val="24"/>
-            </w:rPr>
-            <m:t xml:space="preserve"> + 59) + 1 = dígmensig</m:t>
-          </m:r>
-          <m:r>
-            <w:rPr>
-              <w:rFonts w:ascii="Cambria Math" w:eastAsia="Arial" w:hAnsi="Cambria Math" w:cs="Arial"/>
-              <w:color w:val="000000"/>
-              <w:sz w:val="24"/>
-              <w:szCs w:val="24"/>
-            </w:rPr>
-            <m:t xml:space="preserve"> (152) + 1 =53</m:t>
+            <m:t>H(K2) = dígmensig (93 + 59) + 1 = dígmensig (152) + 1 =53</m:t>
           </m:r>
         </m:oMath>
       </m:oMathPara>
@@ -10267,43 +10151,7 @@
           <w:szCs w:val="24"/>
         </w:rPr>
         <w:lastRenderedPageBreak/>
-        <w:t xml:space="preserve">De la suma de las partes se toman solamente dos </w:t>
-      </w:r>
-      <w:r>
-        <w:rPr>
-          <w:rFonts w:ascii="Arial" w:eastAsia="Arial" w:hAnsi="Arial" w:cs="Arial"/>
-          <w:color w:val="000000"/>
-          <w:sz w:val="24"/>
-          <w:szCs w:val="24"/>
-        </w:rPr>
-        <w:t>dígitos</w:t>
-      </w:r>
-      <w:r>
-        <w:rPr>
-          <w:rFonts w:ascii="Arial" w:eastAsia="Arial" w:hAnsi="Arial" w:cs="Arial"/>
-          <w:color w:val="000000"/>
-          <w:sz w:val="24"/>
-          <w:szCs w:val="24"/>
-        </w:rPr>
-        <w:t xml:space="preserve"> porque los </w:t>
-      </w:r>
-      <w:r>
-        <w:rPr>
-          <w:rFonts w:ascii="Arial" w:eastAsia="Arial" w:hAnsi="Arial" w:cs="Arial"/>
-          <w:color w:val="000000"/>
-          <w:sz w:val="24"/>
-          <w:szCs w:val="24"/>
-        </w:rPr>
-        <w:t>índices</w:t>
-      </w:r>
-      <w:r>
-        <w:rPr>
-          <w:rFonts w:ascii="Arial" w:eastAsia="Arial" w:hAnsi="Arial" w:cs="Arial"/>
-          <w:color w:val="000000"/>
-          <w:sz w:val="24"/>
-          <w:szCs w:val="24"/>
-        </w:rPr>
-        <w:t xml:space="preserve"> del arreglo varían de 1 a 100.</w:t>
+        <w:t>De la suma de las partes se toman solamente dos dígitos porque los índices del arreglo varían de 1 a 100.</w:t>
       </w:r>
     </w:p>
     <w:p>
@@ -10449,16 +10297,7 @@
           <w:sz w:val="24"/>
           <w:szCs w:val="24"/>
         </w:rPr>
-        <w:t xml:space="preserve">, </w:t>
-      </w:r>
-      <w:r>
-        <w:rPr>
-          <w:rFonts w:ascii="Arial" w:eastAsia="Arial" w:hAnsi="Arial" w:cs="Arial"/>
-          <w:color w:val="000000"/>
-          <w:sz w:val="24"/>
-          <w:szCs w:val="24"/>
-        </w:rPr>
-        <w:t>x</w:t>
+        <w:t>, x</w:t>
       </w:r>
       <w:r>
         <w:rPr>
@@ -10477,16 +10316,7 @@
           <w:sz w:val="24"/>
           <w:szCs w:val="24"/>
         </w:rPr>
-        <w:t xml:space="preserve">, </w:t>
-      </w:r>
-      <w:r>
-        <w:rPr>
-          <w:rFonts w:ascii="Arial" w:eastAsia="Arial" w:hAnsi="Arial" w:cs="Arial"/>
-          <w:color w:val="000000"/>
-          <w:sz w:val="24"/>
-          <w:szCs w:val="24"/>
-        </w:rPr>
-        <w:t>x</w:t>
+        <w:t>, x</w:t>
       </w:r>
       <w:r>
         <w:rPr>
@@ -10823,16 +10653,7 @@
           <w:sz w:val="24"/>
           <w:szCs w:val="24"/>
         </w:rPr>
-        <w:t xml:space="preserve">un campo de seis </w:t>
-      </w:r>
-      <w:r>
-        <w:rPr>
-          <w:rFonts w:ascii="Arial" w:eastAsia="Arial" w:hAnsi="Arial" w:cs="Arial"/>
-          <w:color w:val="000000"/>
-          <w:sz w:val="24"/>
-          <w:szCs w:val="24"/>
-        </w:rPr>
-        <w:t>dígitos,</w:t>
+        <w:t>un campo de seis dígitos,</w:t>
       </w:r>
       <w:r>
         <w:rPr>
@@ -10886,16 +10707,7 @@
           <w:sz w:val="24"/>
           <w:szCs w:val="24"/>
         </w:rPr>
-        <w:t xml:space="preserve">rupos de tres y tres </w:t>
-      </w:r>
-      <w:r>
-        <w:rPr>
-          <w:rFonts w:ascii="Arial" w:eastAsia="Arial" w:hAnsi="Arial" w:cs="Arial"/>
-          <w:color w:val="000000"/>
-          <w:sz w:val="24"/>
-          <w:szCs w:val="24"/>
-        </w:rPr>
-        <w:t>dígitos</w:t>
+        <w:t>rupos de tres y tres dígitos</w:t>
       </w:r>
       <w:r>
         <w:rPr>
@@ -11016,19 +10828,7 @@
               <w:sz w:val="24"/>
               <w:szCs w:val="24"/>
             </w:rPr>
-            <m:t xml:space="preserve">245643          245981         </m:t>
-          </m:r>
-          <m:r>
-            <m:rPr>
-              <m:sty m:val="p"/>
-            </m:rPr>
-            <w:rPr>
-              <w:rFonts w:ascii="Cambria Math" w:eastAsia="Arial" w:hAnsi="Cambria Math" w:cs="Arial"/>
-              <w:color w:val="000000"/>
-              <w:sz w:val="24"/>
-              <w:szCs w:val="24"/>
-            </w:rPr>
-            <m:t>257135</m:t>
+            <m:t>245643          245981         257135</m:t>
           </m:r>
         </m:oMath>
       </m:oMathPara>
@@ -11497,6 +11297,8 @@
           <w:szCs w:val="24"/>
         </w:rPr>
       </w:pPr>
+      <w:bookmarkStart w:id="10" w:name="_GoBack"/>
+      <w:bookmarkEnd w:id="10"/>
     </w:p>
     <w:p>
       <w:pPr>
@@ -12217,8 +12019,6 @@
         </w:rPr>
         <w:t>“Algoritmos de búsqueda - Truncamiento” (2014). Universidad Tecnológica de Chile, Ingeniería Informática.</w:t>
       </w:r>
-      <w:bookmarkStart w:id="10" w:name="_GoBack"/>
-      <w:bookmarkEnd w:id="10"/>
     </w:p>
     <w:sectPr>
       <w:pgSz w:w="12240" w:h="15840"/>
@@ -13610,558 +13410,6 @@
 </w:styles>
 </file>
 
-<file path=word/glossary/document.xml><?xml version="1.0" encoding="utf-8"?>
-<w:glossaryDocument xmlns:wpc="http://schemas.microsoft.com/office/word/2010/wordprocessingCanvas" xmlns:cx="http://schemas.microsoft.com/office/drawing/2014/chartex" xmlns:cx1="http://schemas.microsoft.com/office/drawing/2015/9/8/chartex" xmlns:mc="http://schemas.openxmlformats.org/markup-compatibility/2006" xmlns:o="urn:schemas-microsoft-com:office:office" xmlns:r="http://schemas.openxmlformats.org/officeDocument/2006/relationships" xmlns:m="http://schemas.openxmlformats.org/officeDocument/2006/math" xmlns:v="urn:schemas-microsoft-com:vml" xmlns:wp14="http://schemas.microsoft.com/office/word/2010/wordprocessingDrawing" xmlns:wp="http://schemas.openxmlformats.org/drawingml/2006/wordprocessingDrawing" xmlns:w10="urn:schemas-microsoft-com:office:word" xmlns:w="http://schemas.openxmlformats.org/wordprocessingml/2006/main" xmlns:w14="http://schemas.microsoft.com/office/word/2010/wordml" xmlns:w15="http://schemas.microsoft.com/office/word/2012/wordml" xmlns:w16se="http://schemas.microsoft.com/office/word/2015/wordml/symex" xmlns:wpg="http://schemas.microsoft.com/office/word/2010/wordprocessingGroup" xmlns:wpi="http://schemas.microsoft.com/office/word/2010/wordprocessingInk" xmlns:wne="http://schemas.microsoft.com/office/word/2006/wordml" xmlns:wps="http://schemas.microsoft.com/office/word/2010/wordprocessingShape" mc:Ignorable="w14 w15 w16se wp14"/>
-</file>
-
-<file path=word/glossary/fontTable.xml><?xml version="1.0" encoding="utf-8"?>
-<w:fonts xmlns:mc="http://schemas.openxmlformats.org/markup-compatibility/2006" xmlns:r="http://schemas.openxmlformats.org/officeDocument/2006/relationships" xmlns:w="http://schemas.openxmlformats.org/wordprocessingml/2006/main" xmlns:w14="http://schemas.microsoft.com/office/word/2010/wordml" xmlns:w15="http://schemas.microsoft.com/office/word/2012/wordml" xmlns:w16se="http://schemas.microsoft.com/office/word/2015/wordml/symex" mc:Ignorable="w14 w15 w16se">
-  <w:font w:name="Times New Roman">
-    <w:panose1 w:val="02020603050405020304"/>
-    <w:charset w:val="00"/>
-    <w:family w:val="roman"/>
-    <w:pitch w:val="variable"/>
-    <w:sig w:usb0="E0002AFF" w:usb1="C0007843" w:usb2="00000009" w:usb3="00000000" w:csb0="000001FF" w:csb1="00000000"/>
-  </w:font>
-  <w:font w:name="Symbol">
-    <w:panose1 w:val="05050102010706020507"/>
-    <w:charset w:val="02"/>
-    <w:family w:val="roman"/>
-    <w:pitch w:val="variable"/>
-    <w:sig w:usb0="00000000" w:usb1="10000000" w:usb2="00000000" w:usb3="00000000" w:csb0="80000000" w:csb1="00000000"/>
-  </w:font>
-  <w:font w:name="Courier New">
-    <w:panose1 w:val="02070309020205020404"/>
-    <w:charset w:val="00"/>
-    <w:family w:val="modern"/>
-    <w:pitch w:val="fixed"/>
-    <w:sig w:usb0="E0002EFF" w:usb1="C0007843" w:usb2="00000009" w:usb3="00000000" w:csb0="000001FF" w:csb1="00000000"/>
-  </w:font>
-  <w:font w:name="Wingdings">
-    <w:panose1 w:val="05000000000000000000"/>
-    <w:charset w:val="02"/>
-    <w:family w:val="auto"/>
-    <w:pitch w:val="variable"/>
-    <w:sig w:usb0="00000000" w:usb1="10000000" w:usb2="00000000" w:usb3="00000000" w:csb0="80000000" w:csb1="00000000"/>
-  </w:font>
-  <w:font w:name="Calibri">
-    <w:panose1 w:val="020F0502020204030204"/>
-    <w:charset w:val="00"/>
-    <w:family w:val="swiss"/>
-    <w:pitch w:val="variable"/>
-    <w:sig w:usb0="E0002AFF" w:usb1="4000ACFF" w:usb2="00000001" w:usb3="00000000" w:csb0="000001FF" w:csb1="00000000"/>
-  </w:font>
-  <w:font w:name="Calibri Light">
-    <w:panose1 w:val="020F0302020204030204"/>
-    <w:charset w:val="00"/>
-    <w:family w:val="swiss"/>
-    <w:pitch w:val="variable"/>
-    <w:sig w:usb0="A0002AEF" w:usb1="4000207B" w:usb2="00000000" w:usb3="00000000" w:csb0="000001FF" w:csb1="00000000"/>
-  </w:font>
-  <w:font w:name="Georgia">
-    <w:panose1 w:val="02040502050405020303"/>
-    <w:charset w:val="00"/>
-    <w:family w:val="roman"/>
-    <w:pitch w:val="variable"/>
-    <w:sig w:usb0="00000287" w:usb1="00000000" w:usb2="00000000" w:usb3="00000000" w:csb0="0000009F" w:csb1="00000000"/>
-  </w:font>
-  <w:font w:name="Arial">
-    <w:panose1 w:val="020B0604020202020204"/>
-    <w:charset w:val="00"/>
-    <w:family w:val="swiss"/>
-    <w:pitch w:val="variable"/>
-    <w:sig w:usb0="E0002AFF" w:usb1="C0007843" w:usb2="00000009" w:usb3="00000000" w:csb0="000001FF" w:csb1="00000000"/>
-  </w:font>
-  <w:font w:name="Cambria Math">
-    <w:panose1 w:val="02040503050406030204"/>
-    <w:charset w:val="00"/>
-    <w:family w:val="roman"/>
-    <w:pitch w:val="variable"/>
-    <w:sig w:usb0="E00006FF" w:usb1="420024FF" w:usb2="02000000" w:usb3="00000000" w:csb0="0000019F" w:csb1="00000000"/>
-  </w:font>
-</w:fonts>
-</file>
-
-<file path=word/glossary/settings.xml><?xml version="1.0" encoding="utf-8"?>
-<w:settings xmlns:mc="http://schemas.openxmlformats.org/markup-compatibility/2006" xmlns:o="urn:schemas-microsoft-com:office:office" xmlns:r="http://schemas.openxmlformats.org/officeDocument/2006/relationships" xmlns:m="http://schemas.openxmlformats.org/officeDocument/2006/math" xmlns:v="urn:schemas-microsoft-com:vml" xmlns:w10="urn:schemas-microsoft-com:office:word" xmlns:w="http://schemas.openxmlformats.org/wordprocessingml/2006/main" xmlns:w14="http://schemas.microsoft.com/office/word/2010/wordml" xmlns:w15="http://schemas.microsoft.com/office/word/2012/wordml" xmlns:w16se="http://schemas.microsoft.com/office/word/2015/wordml/symex" xmlns:sl="http://schemas.openxmlformats.org/schemaLibrary/2006/main" mc:Ignorable="w14 w15 w16se">
-  <w:view w:val="normal"/>
-  <w:defaultTabStop w:val="720"/>
-  <w:characterSpacingControl w:val="doNotCompress"/>
-  <w:compat>
-    <w:useFELayout/>
-    <w:compatSetting w:name="compatibilityMode" w:uri="http://schemas.microsoft.com/office/word" w:val="15"/>
-    <w:compatSetting w:name="overrideTableStyleFontSizeAndJustification" w:uri="http://schemas.microsoft.com/office/word" w:val="1"/>
-    <w:compatSetting w:name="enableOpenTypeFeatures" w:uri="http://schemas.microsoft.com/office/word" w:val="1"/>
-    <w:compatSetting w:name="doNotFlipMirrorIndents" w:uri="http://schemas.microsoft.com/office/word" w:val="1"/>
-    <w:compatSetting w:name="differentiateMultirowTableHeaders" w:uri="http://schemas.microsoft.com/office/word" w:val="1"/>
-  </w:compat>
-  <w:rsids>
-    <w:rsidRoot w:val="00A22EA6"/>
-    <w:rsid w:val="00A22EA6"/>
-    <w:rsid w:val="00DE00FA"/>
-  </w:rsids>
-  <m:mathPr>
-    <m:mathFont m:val="Cambria Math"/>
-    <m:brkBin m:val="before"/>
-    <m:brkBinSub m:val="--"/>
-    <m:smallFrac m:val="0"/>
-    <m:dispDef/>
-    <m:lMargin m:val="0"/>
-    <m:rMargin m:val="0"/>
-    <m:defJc m:val="centerGroup"/>
-    <m:wrapIndent m:val="1440"/>
-    <m:intLim m:val="subSup"/>
-    <m:naryLim m:val="undOvr"/>
-  </m:mathPr>
-  <w:themeFontLang w:val="en-US"/>
-  <w:clrSchemeMapping w:bg1="light1" w:t1="dark1" w:bg2="light2" w:t2="dark2" w:accent1="accent1" w:accent2="accent2" w:accent3="accent3" w:accent4="accent4" w:accent5="accent5" w:accent6="accent6" w:hyperlink="hyperlink" w:followedHyperlink="followedHyperlink"/>
-  <w:decimalSymbol w:val=","/>
-  <w:listSeparator w:val=";"/>
-  <w15:chartTrackingRefBased/>
-</w:settings>
-</file>
-
-<file path=word/glossary/styles.xml><?xml version="1.0" encoding="utf-8"?>
-<w:styles xmlns:mc="http://schemas.openxmlformats.org/markup-compatibility/2006" xmlns:r="http://schemas.openxmlformats.org/officeDocument/2006/relationships" xmlns:w="http://schemas.openxmlformats.org/wordprocessingml/2006/main" xmlns:w14="http://schemas.microsoft.com/office/word/2010/wordml" xmlns:w15="http://schemas.microsoft.com/office/word/2012/wordml" xmlns:w16se="http://schemas.microsoft.com/office/word/2015/wordml/symex" mc:Ignorable="w14 w15 w16se">
-  <w:docDefaults>
-    <w:rPrDefault>
-      <w:rPr>
-        <w:rFonts w:asciiTheme="minorHAnsi" w:eastAsiaTheme="minorEastAsia" w:hAnsiTheme="minorHAnsi" w:cstheme="minorBidi"/>
-        <w:sz w:val="22"/>
-        <w:szCs w:val="22"/>
-        <w:lang w:val="en-US" w:eastAsia="en-US" w:bidi="ar-SA"/>
-      </w:rPr>
-    </w:rPrDefault>
-    <w:pPrDefault>
-      <w:pPr>
-        <w:spacing w:after="160" w:line="259" w:lineRule="auto"/>
-      </w:pPr>
-    </w:pPrDefault>
-  </w:docDefaults>
-  <w:latentStyles w:defLockedState="0" w:defUIPriority="99" w:defSemiHidden="0" w:defUnhideWhenUsed="0" w:defQFormat="0" w:count="371">
-    <w:lsdException w:name="Normal" w:uiPriority="0" w:qFormat="1"/>
-    <w:lsdException w:name="heading 1" w:uiPriority="9" w:qFormat="1"/>
-    <w:lsdException w:name="heading 2" w:semiHidden="1" w:uiPriority="9" w:unhideWhenUsed="1" w:qFormat="1"/>
-    <w:lsdException w:name="heading 3" w:semiHidden="1" w:uiPriority="9" w:unhideWhenUsed="1" w:qFormat="1"/>
-    <w:lsdException w:name="heading 4" w:semiHidden="1" w:uiPriority="9" w:unhideWhenUsed="1" w:qFormat="1"/>
-    <w:lsdException w:name="heading 5" w:semiHidden="1" w:uiPriority="9" w:unhideWhenUsed="1" w:qFormat="1"/>
-    <w:lsdException w:name="heading 6" w:semiHidden="1" w:uiPriority="9" w:unhideWhenUsed="1" w:qFormat="1"/>
-    <w:lsdException w:name="heading 7" w:semiHidden="1" w:uiPriority="9" w:unhideWhenUsed="1" w:qFormat="1"/>
-    <w:lsdException w:name="heading 8" w:semiHidden="1" w:uiPriority="9" w:unhideWhenUsed="1" w:qFormat="1"/>
-    <w:lsdException w:name="heading 9" w:semiHidden="1" w:uiPriority="9" w:unhideWhenUsed="1" w:qFormat="1"/>
-    <w:lsdException w:name="index 1" w:semiHidden="1" w:unhideWhenUsed="1"/>
-    <w:lsdException w:name="index 2" w:semiHidden="1" w:unhideWhenUsed="1"/>
-    <w:lsdException w:name="index 3" w:semiHidden="1" w:unhideWhenUsed="1"/>
-    <w:lsdException w:name="index 4" w:semiHidden="1" w:unhideWhenUsed="1"/>
-    <w:lsdException w:name="index 5" w:semiHidden="1" w:unhideWhenUsed="1"/>
-    <w:lsdException w:name="index 6" w:semiHidden="1" w:unhideWhenUsed="1"/>
-    <w:lsdException w:name="index 7" w:semiHidden="1" w:unhideWhenUsed="1"/>
-    <w:lsdException w:name="index 8" w:semiHidden="1" w:unhideWhenUsed="1"/>
-    <w:lsdException w:name="index 9" w:semiHidden="1" w:unhideWhenUsed="1"/>
-    <w:lsdException w:name="toc 1" w:semiHidden="1" w:uiPriority="39" w:unhideWhenUsed="1"/>
-    <w:lsdException w:name="toc 2" w:semiHidden="1" w:uiPriority="39" w:unhideWhenUsed="1"/>
-    <w:lsdException w:name="toc 3" w:semiHidden="1" w:uiPriority="39" w:unhideWhenUsed="1"/>
-    <w:lsdException w:name="toc 4" w:semiHidden="1" w:uiPriority="39" w:unhideWhenUsed="1"/>
-    <w:lsdException w:name="toc 5" w:semiHidden="1" w:uiPriority="39" w:unhideWhenUsed="1"/>
-    <w:lsdException w:name="toc 6" w:semiHidden="1" w:uiPriority="39" w:unhideWhenUsed="1"/>
-    <w:lsdException w:name="toc 7" w:semiHidden="1" w:uiPriority="39" w:unhideWhenUsed="1"/>
-    <w:lsdException w:name="toc 8" w:semiHidden="1" w:uiPriority="39" w:unhideWhenUsed="1"/>
-    <w:lsdException w:name="toc 9" w:semiHidden="1" w:uiPriority="39" w:unhideWhenUsed="1"/>
-    <w:lsdException w:name="Normal Indent" w:semiHidden="1" w:unhideWhenUsed="1"/>
-    <w:lsdException w:name="footnote text" w:semiHidden="1" w:unhideWhenUsed="1"/>
-    <w:lsdException w:name="annotation text" w:semiHidden="1" w:unhideWhenUsed="1"/>
-    <w:lsdException w:name="header" w:semiHidden="1" w:unhideWhenUsed="1"/>
-    <w:lsdException w:name="footer" w:semiHidden="1" w:unhideWhenUsed="1"/>
-    <w:lsdException w:name="index heading" w:semiHidden="1" w:unhideWhenUsed="1"/>
-    <w:lsdException w:name="caption" w:semiHidden="1" w:uiPriority="35" w:unhideWhenUsed="1" w:qFormat="1"/>
-    <w:lsdException w:name="table of figures" w:semiHidden="1" w:unhideWhenUsed="1"/>
-    <w:lsdException w:name="envelope address" w:semiHidden="1" w:unhideWhenUsed="1"/>
-    <w:lsdException w:name="envelope return" w:semiHidden="1" w:unhideWhenUsed="1"/>
-    <w:lsdException w:name="footnote reference" w:semiHidden="1" w:unhideWhenUsed="1"/>
-    <w:lsdException w:name="annotation reference" w:semiHidden="1" w:unhideWhenUsed="1"/>
-    <w:lsdException w:name="line number" w:semiHidden="1" w:unhideWhenUsed="1"/>
-    <w:lsdException w:name="page number" w:semiHidden="1" w:unhideWhenUsed="1"/>
-    <w:lsdException w:name="endnote reference" w:semiHidden="1" w:unhideWhenUsed="1"/>
-    <w:lsdException w:name="endnote text" w:semiHidden="1" w:unhideWhenUsed="1"/>
-    <w:lsdException w:name="table of authorities" w:semiHidden="1" w:unhideWhenUsed="1"/>
-    <w:lsdException w:name="macro" w:semiHidden="1" w:unhideWhenUsed="1"/>
-    <w:lsdException w:name="toa heading" w:semiHidden="1" w:unhideWhenUsed="1"/>
-    <w:lsdException w:name="List" w:semiHidden="1" w:unhideWhenUsed="1"/>
-    <w:lsdException w:name="List Bullet" w:semiHidden="1" w:unhideWhenUsed="1"/>
-    <w:lsdException w:name="List Number" w:semiHidden="1" w:unhideWhenUsed="1"/>
-    <w:lsdException w:name="List 2" w:semiHidden="1" w:unhideWhenUsed="1"/>
-    <w:lsdException w:name="List 3" w:semiHidden="1" w:unhideWhenUsed="1"/>
-    <w:lsdException w:name="List 4" w:semiHidden="1" w:unhideWhenUsed="1"/>
-    <w:lsdException w:name="List 5" w:semiHidden="1" w:unhideWhenUsed="1"/>
-    <w:lsdException w:name="List Bullet 2" w:semiHidden="1" w:unhideWhenUsed="1"/>
-    <w:lsdException w:name="List Bullet 3" w:semiHidden="1" w:unhideWhenUsed="1"/>
-    <w:lsdException w:name="List Bullet 4" w:semiHidden="1" w:unhideWhenUsed="1"/>
-    <w:lsdException w:name="List Bullet 5" w:semiHidden="1" w:unhideWhenUsed="1"/>
-    <w:lsdException w:name="List Number 2" w:semiHidden="1" w:unhideWhenUsed="1"/>
-    <w:lsdException w:name="List Number 3" w:semiHidden="1" w:unhideWhenUsed="1"/>
-    <w:lsdException w:name="List Number 4" w:semiHidden="1" w:unhideWhenUsed="1"/>
-    <w:lsdException w:name="List Number 5" w:semiHidden="1" w:unhideWhenUsed="1"/>
-    <w:lsdException w:name="Title" w:uiPriority="10" w:qFormat="1"/>
-    <w:lsdException w:name="Closing" w:semiHidden="1" w:unhideWhenUsed="1"/>
-    <w:lsdException w:name="Signature" w:semiHidden="1" w:unhideWhenUsed="1"/>
-    <w:lsdException w:name="Default Paragraph Font" w:semiHidden="1" w:uiPriority="1" w:unhideWhenUsed="1"/>
-    <w:lsdException w:name="Body Text" w:semiHidden="1" w:unhideWhenUsed="1"/>
-    <w:lsdException w:name="Body Text Indent" w:semiHidden="1" w:unhideWhenUsed="1"/>
-    <w:lsdException w:name="List Continue" w:semiHidden="1" w:unhideWhenUsed="1"/>
-    <w:lsdException w:name="List Continue 2" w:semiHidden="1" w:unhideWhenUsed="1"/>
-    <w:lsdException w:name="List Continue 3" w:semiHidden="1" w:unhideWhenUsed="1"/>
-    <w:lsdException w:name="List Continue 4" w:semiHidden="1" w:unhideWhenUsed="1"/>
-    <w:lsdException w:name="List Continue 5" w:semiHidden="1" w:unhideWhenUsed="1"/>
-    <w:lsdException w:name="Message Header" w:semiHidden="1" w:unhideWhenUsed="1"/>
-    <w:lsdException w:name="Subtitle" w:uiPriority="11" w:qFormat="1"/>
-    <w:lsdException w:name="Salutation" w:semiHidden="1" w:unhideWhenUsed="1"/>
-    <w:lsdException w:name="Date" w:semiHidden="1" w:unhideWhenUsed="1"/>
-    <w:lsdException w:name="Body Text First Indent" w:semiHidden="1" w:unhideWhenUsed="1"/>
-    <w:lsdException w:name="Body Text First Indent 2" w:semiHidden="1" w:unhideWhenUsed="1"/>
-    <w:lsdException w:name="Note Heading" w:semiHidden="1" w:unhideWhenUsed="1"/>
-    <w:lsdException w:name="Body Text 2" w:semiHidden="1" w:unhideWhenUsed="1"/>
-    <w:lsdException w:name="Body Text 3" w:semiHidden="1" w:unhideWhenUsed="1"/>
-    <w:lsdException w:name="Body Text Indent 2" w:semiHidden="1" w:unhideWhenUsed="1"/>
-    <w:lsdException w:name="Body Text Indent 3" w:semiHidden="1" w:unhideWhenUsed="1"/>
-    <w:lsdException w:name="Block Text" w:semiHidden="1" w:unhideWhenUsed="1"/>
-    <w:lsdException w:name="Hyperlink" w:semiHidden="1" w:unhideWhenUsed="1"/>
-    <w:lsdException w:name="FollowedHyperlink" w:semiHidden="1" w:unhideWhenUsed="1"/>
-    <w:lsdException w:name="Strong" w:uiPriority="22" w:qFormat="1"/>
-    <w:lsdException w:name="Emphasis" w:uiPriority="20" w:qFormat="1"/>
-    <w:lsdException w:name="Document Map" w:semiHidden="1" w:unhideWhenUsed="1"/>
-    <w:lsdException w:name="Plain Text" w:semiHidden="1" w:unhideWhenUsed="1"/>
-    <w:lsdException w:name="E-mail Signature" w:semiHidden="1" w:unhideWhenUsed="1"/>
-    <w:lsdException w:name="HTML Top of Form" w:semiHidden="1" w:unhideWhenUsed="1"/>
-    <w:lsdException w:name="HTML Bottom of Form" w:semiHidden="1" w:unhideWhenUsed="1"/>
-    <w:lsdException w:name="Normal (Web)" w:semiHidden="1" w:unhideWhenUsed="1"/>
-    <w:lsdException w:name="HTML Acronym" w:semiHidden="1" w:unhideWhenUsed="1"/>
-    <w:lsdException w:name="HTML Address" w:semiHidden="1" w:unhideWhenUsed="1"/>
-    <w:lsdException w:name="HTML Cite" w:semiHidden="1" w:unhideWhenUsed="1"/>
-    <w:lsdException w:name="HTML Code" w:semiHidden="1" w:unhideWhenUsed="1"/>
-    <w:lsdException w:name="HTML Definition" w:semiHidden="1" w:unhideWhenUsed="1"/>
-    <w:lsdException w:name="HTML Keyboard" w:semiHidden="1" w:unhideWhenUsed="1"/>
-    <w:lsdException w:name="HTML Preformatted" w:semiHidden="1" w:unhideWhenUsed="1"/>
-    <w:lsdException w:name="HTML Sample" w:semiHidden="1" w:unhideWhenUsed="1"/>
-    <w:lsdException w:name="HTML Typewriter" w:semiHidden="1" w:unhideWhenUsed="1"/>
-    <w:lsdException w:name="HTML Variable" w:semiHidden="1" w:unhideWhenUsed="1"/>
-    <w:lsdException w:name="Normal Table" w:semiHidden="1" w:unhideWhenUsed="1"/>
-    <w:lsdException w:name="annotation subject" w:semiHidden="1" w:unhideWhenUsed="1"/>
-    <w:lsdException w:name="No List" w:semiHidden="1" w:unhideWhenUsed="1"/>
-    <w:lsdException w:name="Outline List 1" w:semiHidden="1" w:unhideWhenUsed="1"/>
-    <w:lsdException w:name="Outline List 2" w:semiHidden="1" w:unhideWhenUsed="1"/>
-    <w:lsdException w:name="Outline List 3" w:semiHidden="1" w:unhideWhenUsed="1"/>
-    <w:lsdException w:name="Table Simple 1" w:semiHidden="1" w:unhideWhenUsed="1"/>
-    <w:lsdException w:name="Table Simple 2" w:semiHidden="1" w:unhideWhenUsed="1"/>
-    <w:lsdException w:name="Table Simple 3" w:semiHidden="1" w:unhideWhenUsed="1"/>
-    <w:lsdException w:name="Table Classic 1" w:semiHidden="1" w:unhideWhenUsed="1"/>
-    <w:lsdException w:name="Table Classic 2" w:semiHidden="1" w:unhideWhenUsed="1"/>
-    <w:lsdException w:name="Table Classic 3" w:semiHidden="1" w:unhideWhenUsed="1"/>
-    <w:lsdException w:name="Table Classic 4" w:semiHidden="1" w:unhideWhenUsed="1"/>
-    <w:lsdException w:name="Table Colorful 1" w:semiHidden="1" w:unhideWhenUsed="1"/>
-    <w:lsdException w:name="Table Colorful 2" w:semiHidden="1" w:unhideWhenUsed="1"/>
-    <w:lsdException w:name="Table Colorful 3" w:semiHidden="1" w:unhideWhenUsed="1"/>
-    <w:lsdException w:name="Table Columns 1" w:semiHidden="1" w:unhideWhenUsed="1"/>
-    <w:lsdException w:name="Table Columns 2" w:semiHidden="1" w:unhideWhenUsed="1"/>
-    <w:lsdException w:name="Table Columns 3" w:semiHidden="1" w:unhideWhenUsed="1"/>
-    <w:lsdException w:name="Table Columns 4" w:semiHidden="1" w:unhideWhenUsed="1"/>
-    <w:lsdException w:name="Table Columns 5" w:semiHidden="1" w:unhideWhenUsed="1"/>
-    <w:lsdException w:name="Table Grid 1" w:semiHidden="1" w:unhideWhenUsed="1"/>
-    <w:lsdException w:name="Table Grid 2" w:semiHidden="1" w:unhideWhenUsed="1"/>
-    <w:lsdException w:name="Table Grid 3" w:semiHidden="1" w:unhideWhenUsed="1"/>
-    <w:lsdException w:name="Table Grid 4" w:semiHidden="1" w:unhideWhenUsed="1"/>
-    <w:lsdException w:name="Table Grid 5" w:semiHidden="1" w:unhideWhenUsed="1"/>
-    <w:lsdException w:name="Table Grid 6" w:semiHidden="1" w:unhideWhenUsed="1"/>
-    <w:lsdException w:name="Table Grid 7" w:semiHidden="1" w:unhideWhenUsed="1"/>
-    <w:lsdException w:name="Table Grid 8" w:semiHidden="1" w:unhideWhenUsed="1"/>
-    <w:lsdException w:name="Table List 1" w:semiHidden="1" w:unhideWhenUsed="1"/>
-    <w:lsdException w:name="Table List 2" w:semiHidden="1" w:unhideWhenUsed="1"/>
-    <w:lsdException w:name="Table List 3" w:semiHidden="1" w:unhideWhenUsed="1"/>
-    <w:lsdException w:name="Table List 4" w:semiHidden="1" w:unhideWhenUsed="1"/>
-    <w:lsdException w:name="Table List 5" w:semiHidden="1" w:unhideWhenUsed="1"/>
-    <w:lsdException w:name="Table List 6" w:semiHidden="1" w:unhideWhenUsed="1"/>
-    <w:lsdException w:name="Table List 7" w:semiHidden="1" w:unhideWhenUsed="1"/>
-    <w:lsdException w:name="Table List 8" w:semiHidden="1" w:unhideWhenUsed="1"/>
-    <w:lsdException w:name="Table 3D effects 1" w:semiHidden="1" w:unhideWhenUsed="1"/>
-    <w:lsdException w:name="Table 3D effects 2" w:semiHidden="1" w:unhideWhenUsed="1"/>
-    <w:lsdException w:name="Table 3D effects 3" w:semiHidden="1" w:unhideWhenUsed="1"/>
-    <w:lsdException w:name="Table Contemporary" w:semiHidden="1" w:unhideWhenUsed="1"/>
-    <w:lsdException w:name="Table Elegant" w:semiHidden="1" w:unhideWhenUsed="1"/>
-    <w:lsdException w:name="Table Professional" w:semiHidden="1" w:unhideWhenUsed="1"/>
-    <w:lsdException w:name="Table Subtle 1" w:semiHidden="1" w:unhideWhenUsed="1"/>
-    <w:lsdException w:name="Table Subtle 2" w:semiHidden="1" w:unhideWhenUsed="1"/>
-    <w:lsdException w:name="Table Web 1" w:semiHidden="1" w:unhideWhenUsed="1"/>
-    <w:lsdException w:name="Table Web 2" w:semiHidden="1" w:unhideWhenUsed="1"/>
-    <w:lsdException w:name="Table Web 3" w:semiHidden="1" w:unhideWhenUsed="1"/>
-    <w:lsdException w:name="Balloon Text" w:semiHidden="1" w:unhideWhenUsed="1"/>
-    <w:lsdException w:name="Table Grid" w:uiPriority="39"/>
-    <w:lsdException w:name="Table Theme" w:semiHidden="1" w:unhideWhenUsed="1"/>
-    <w:lsdException w:name="Placeholder Text" w:semiHidden="1"/>
-    <w:lsdException w:name="No Spacing" w:uiPriority="1" w:qFormat="1"/>
-    <w:lsdException w:name="Light Shading" w:uiPriority="60"/>
-    <w:lsdException w:name="Light List" w:uiPriority="61"/>
-    <w:lsdException w:name="Light Grid" w:uiPriority="62"/>
-    <w:lsdException w:name="Medium Shading 1" w:uiPriority="63"/>
-    <w:lsdException w:name="Medium Shading 2" w:uiPriority="64"/>
-    <w:lsdException w:name="Medium List 1" w:uiPriority="65"/>
-    <w:lsdException w:name="Medium List 2" w:uiPriority="66"/>
-    <w:lsdException w:name="Medium Grid 1" w:uiPriority="67"/>
-    <w:lsdException w:name="Medium Grid 2" w:uiPriority="68"/>
-    <w:lsdException w:name="Medium Grid 3" w:uiPriority="69"/>
-    <w:lsdException w:name="Dark List" w:uiPriority="70"/>
-    <w:lsdException w:name="Colorful Shading" w:uiPriority="71"/>
-    <w:lsdException w:name="Colorful List" w:uiPriority="72"/>
-    <w:lsdException w:name="Colorful Grid" w:uiPriority="73"/>
-    <w:lsdException w:name="Light Shading Accent 1" w:uiPriority="60"/>
-    <w:lsdException w:name="Light List Accent 1" w:uiPriority="61"/>
-    <w:lsdException w:name="Light Grid Accent 1" w:uiPriority="62"/>
-    <w:lsdException w:name="Medium Shading 1 Accent 1" w:uiPriority="63"/>
-    <w:lsdException w:name="Medium Shading 2 Accent 1" w:uiPriority="64"/>
-    <w:lsdException w:name="Medium List 1 Accent 1" w:uiPriority="65"/>
-    <w:lsdException w:name="Revision" w:semiHidden="1"/>
-    <w:lsdException w:name="List Paragraph" w:uiPriority="34" w:qFormat="1"/>
-    <w:lsdException w:name="Quote" w:uiPriority="29" w:qFormat="1"/>
-    <w:lsdException w:name="Intense Quote" w:uiPriority="30" w:qFormat="1"/>
-    <w:lsdException w:name="Medium List 2 Accent 1" w:uiPriority="66"/>
-    <w:lsdException w:name="Medium Grid 1 Accent 1" w:uiPriority="67"/>
-    <w:lsdException w:name="Medium Grid 2 Accent 1" w:uiPriority="68"/>
-    <w:lsdException w:name="Medium Grid 3 Accent 1" w:uiPriority="69"/>
-    <w:lsdException w:name="Dark List Accent 1" w:uiPriority="70"/>
-    <w:lsdException w:name="Colorful Shading Accent 1" w:uiPriority="71"/>
-    <w:lsdException w:name="Colorful List Accent 1" w:uiPriority="72"/>
-    <w:lsdException w:name="Colorful Grid Accent 1" w:uiPriority="73"/>
-    <w:lsdException w:name="Light Shading Accent 2" w:uiPriority="60"/>
-    <w:lsdException w:name="Light List Accent 2" w:uiPriority="61"/>
-    <w:lsdException w:name="Light Grid Accent 2" w:uiPriority="62"/>
-    <w:lsdException w:name="Medium Shading 1 Accent 2" w:uiPriority="63"/>
-    <w:lsdException w:name="Medium Shading 2 Accent 2" w:uiPriority="64"/>
-    <w:lsdException w:name="Medium List 1 Accent 2" w:uiPriority="65"/>
-    <w:lsdException w:name="Medium List 2 Accent 2" w:uiPriority="66"/>
-    <w:lsdException w:name="Medium Grid 1 Accent 2" w:uiPriority="67"/>
-    <w:lsdException w:name="Medium Grid 2 Accent 2" w:uiPriority="68"/>
-    <w:lsdException w:name="Medium Grid 3 Accent 2" w:uiPriority="69"/>
-    <w:lsdException w:name="Dark List Accent 2" w:uiPriority="70"/>
-    <w:lsdException w:name="Colorful Shading Accent 2" w:uiPriority="71"/>
-    <w:lsdException w:name="Colorful List Accent 2" w:uiPriority="72"/>
-    <w:lsdException w:name="Colorful Grid Accent 2" w:uiPriority="73"/>
-    <w:lsdException w:name="Light Shading Accent 3" w:uiPriority="60"/>
-    <w:lsdException w:name="Light List Accent 3" w:uiPriority="61"/>
-    <w:lsdException w:name="Light Grid Accent 3" w:uiPriority="62"/>
-    <w:lsdException w:name="Medium Shading 1 Accent 3" w:uiPriority="63"/>
-    <w:lsdException w:name="Medium Shading 2 Accent 3" w:uiPriority="64"/>
-    <w:lsdException w:name="Medium List 1 Accent 3" w:uiPriority="65"/>
-    <w:lsdException w:name="Medium List 2 Accent 3" w:uiPriority="66"/>
-    <w:lsdException w:name="Medium Grid 1 Accent 3" w:uiPriority="67"/>
-    <w:lsdException w:name="Medium Grid 2 Accent 3" w:uiPriority="68"/>
-    <w:lsdException w:name="Medium Grid 3 Accent 3" w:uiPriority="69"/>
-    <w:lsdException w:name="Dark List Accent 3" w:uiPriority="70"/>
-    <w:lsdException w:name="Colorful Shading Accent 3" w:uiPriority="71"/>
-    <w:lsdException w:name="Colorful List Accent 3" w:uiPriority="72"/>
-    <w:lsdException w:name="Colorful Grid Accent 3" w:uiPriority="73"/>
-    <w:lsdException w:name="Light Shading Accent 4" w:uiPriority="60"/>
-    <w:lsdException w:name="Light List Accent 4" w:uiPriority="61"/>
-    <w:lsdException w:name="Light Grid Accent 4" w:uiPriority="62"/>
-    <w:lsdException w:name="Medium Shading 1 Accent 4" w:uiPriority="63"/>
-    <w:lsdException w:name="Medium Shading 2 Accent 4" w:uiPriority="64"/>
-    <w:lsdException w:name="Medium List 1 Accent 4" w:uiPriority="65"/>
-    <w:lsdException w:name="Medium List 2 Accent 4" w:uiPriority="66"/>
-    <w:lsdException w:name="Medium Grid 1 Accent 4" w:uiPriority="67"/>
-    <w:lsdException w:name="Medium Grid 2 Accent 4" w:uiPriority="68"/>
-    <w:lsdException w:name="Medium Grid 3 Accent 4" w:uiPriority="69"/>
-    <w:lsdException w:name="Dark List Accent 4" w:uiPriority="70"/>
-    <w:lsdException w:name="Colorful Shading Accent 4" w:uiPriority="71"/>
-    <w:lsdException w:name="Colorful List Accent 4" w:uiPriority="72"/>
-    <w:lsdException w:name="Colorful Grid Accent 4" w:uiPriority="73"/>
-    <w:lsdException w:name="Light Shading Accent 5" w:uiPriority="60"/>
-    <w:lsdException w:name="Light List Accent 5" w:uiPriority="61"/>
-    <w:lsdException w:name="Light Grid Accent 5" w:uiPriority="62"/>
-    <w:lsdException w:name="Medium Shading 1 Accent 5" w:uiPriority="63"/>
-    <w:lsdException w:name="Medium Shading 2 Accent 5" w:uiPriority="64"/>
-    <w:lsdException w:name="Medium List 1 Accent 5" w:uiPriority="65"/>
-    <w:lsdException w:name="Medium List 2 Accent 5" w:uiPriority="66"/>
-    <w:lsdException w:name="Medium Grid 1 Accent 5" w:uiPriority="67"/>
-    <w:lsdException w:name="Medium Grid 2 Accent 5" w:uiPriority="68"/>
-    <w:lsdException w:name="Medium Grid 3 Accent 5" w:uiPriority="69"/>
-    <w:lsdException w:name="Dark List Accent 5" w:uiPriority="70"/>
-    <w:lsdException w:name="Colorful Shading Accent 5" w:uiPriority="71"/>
-    <w:lsdException w:name="Colorful List Accent 5" w:uiPriority="72"/>
-    <w:lsdException w:name="Colorful Grid Accent 5" w:uiPriority="73"/>
-    <w:lsdException w:name="Light Shading Accent 6" w:uiPriority="60"/>
-    <w:lsdException w:name="Light List Accent 6" w:uiPriority="61"/>
-    <w:lsdException w:name="Light Grid Accent 6" w:uiPriority="62"/>
-    <w:lsdException w:name="Medium Shading 1 Accent 6" w:uiPriority="63"/>
-    <w:lsdException w:name="Medium Shading 2 Accent 6" w:uiPriority="64"/>
-    <w:lsdException w:name="Medium List 1 Accent 6" w:uiPriority="65"/>
-    <w:lsdException w:name="Medium List 2 Accent 6" w:uiPriority="66"/>
-    <w:lsdException w:name="Medium Grid 1 Accent 6" w:uiPriority="67"/>
-    <w:lsdException w:name="Medium Grid 2 Accent 6" w:uiPriority="68"/>
-    <w:lsdException w:name="Medium Grid 3 Accent 6" w:uiPriority="69"/>
-    <w:lsdException w:name="Dark List Accent 6" w:uiPriority="70"/>
-    <w:lsdException w:name="Colorful Shading Accent 6" w:uiPriority="71"/>
-    <w:lsdException w:name="Colorful List Accent 6" w:uiPriority="72"/>
-    <w:lsdException w:name="Colorful Grid Accent 6" w:uiPriority="73"/>
-    <w:lsdException w:name="Subtle Emphasis" w:uiPriority="19" w:qFormat="1"/>
-    <w:lsdException w:name="Intense Emphasis" w:uiPriority="21" w:qFormat="1"/>
-    <w:lsdException w:name="Subtle Reference" w:uiPriority="31" w:qFormat="1"/>
-    <w:lsdException w:name="Intense Reference" w:uiPriority="32" w:qFormat="1"/>
-    <w:lsdException w:name="Book Title" w:uiPriority="33" w:qFormat="1"/>
-    <w:lsdException w:name="Bibliography" w:semiHidden="1" w:uiPriority="37" w:unhideWhenUsed="1"/>
-    <w:lsdException w:name="TOC Heading" w:semiHidden="1" w:uiPriority="39" w:unhideWhenUsed="1" w:qFormat="1"/>
-    <w:lsdException w:name="Plain Table 1" w:uiPriority="41"/>
-    <w:lsdException w:name="Plain Table 2" w:uiPriority="42"/>
-    <w:lsdException w:name="Plain Table 3" w:uiPriority="43"/>
-    <w:lsdException w:name="Plain Table 4" w:uiPriority="44"/>
-    <w:lsdException w:name="Plain Table 5" w:uiPriority="45"/>
-    <w:lsdException w:name="Grid Table Light" w:uiPriority="40"/>
-    <w:lsdException w:name="Grid Table 1 Light" w:uiPriority="46"/>
-    <w:lsdException w:name="Grid Table 2" w:uiPriority="47"/>
-    <w:lsdException w:name="Grid Table 3" w:uiPriority="48"/>
-    <w:lsdException w:name="Grid Table 4" w:uiPriority="49"/>
-    <w:lsdException w:name="Grid Table 5 Dark" w:uiPriority="50"/>
-    <w:lsdException w:name="Grid Table 6 Colorful" w:uiPriority="51"/>
-    <w:lsdException w:name="Grid Table 7 Colorful" w:uiPriority="52"/>
-    <w:lsdException w:name="Grid Table 1 Light Accent 1" w:uiPriority="46"/>
-    <w:lsdException w:name="Grid Table 2 Accent 1" w:uiPriority="47"/>
-    <w:lsdException w:name="Grid Table 3 Accent 1" w:uiPriority="48"/>
-    <w:lsdException w:name="Grid Table 4 Accent 1" w:uiPriority="49"/>
-    <w:lsdException w:name="Grid Table 5 Dark Accent 1" w:uiPriority="50"/>
-    <w:lsdException w:name="Grid Table 6 Colorful Accent 1" w:uiPriority="51"/>
-    <w:lsdException w:name="Grid Table 7 Colorful Accent 1" w:uiPriority="52"/>
-    <w:lsdException w:name="Grid Table 1 Light Accent 2" w:uiPriority="46"/>
-    <w:lsdException w:name="Grid Table 2 Accent 2" w:uiPriority="47"/>
-    <w:lsdException w:name="Grid Table 3 Accent 2" w:uiPriority="48"/>
-    <w:lsdException w:name="Grid Table 4 Accent 2" w:uiPriority="49"/>
-    <w:lsdException w:name="Grid Table 5 Dark Accent 2" w:uiPriority="50"/>
-    <w:lsdException w:name="Grid Table 6 Colorful Accent 2" w:uiPriority="51"/>
-    <w:lsdException w:name="Grid Table 7 Colorful Accent 2" w:uiPriority="52"/>
-    <w:lsdException w:name="Grid Table 1 Light Accent 3" w:uiPriority="46"/>
-    <w:lsdException w:name="Grid Table 2 Accent 3" w:uiPriority="47"/>
-    <w:lsdException w:name="Grid Table 3 Accent 3" w:uiPriority="48"/>
-    <w:lsdException w:name="Grid Table 4 Accent 3" w:uiPriority="49"/>
-    <w:lsdException w:name="Grid Table 5 Dark Accent 3" w:uiPriority="50"/>
-    <w:lsdException w:name="Grid Table 6 Colorful Accent 3" w:uiPriority="51"/>
-    <w:lsdException w:name="Grid Table 7 Colorful Accent 3" w:uiPriority="52"/>
-    <w:lsdException w:name="Grid Table 1 Light Accent 4" w:uiPriority="46"/>
-    <w:lsdException w:name="Grid Table 2 Accent 4" w:uiPriority="47"/>
-    <w:lsdException w:name="Grid Table 3 Accent 4" w:uiPriority="48"/>
-    <w:lsdException w:name="Grid Table 4 Accent 4" w:uiPriority="49"/>
-    <w:lsdException w:name="Grid Table 5 Dark Accent 4" w:uiPriority="50"/>
-    <w:lsdException w:name="Grid Table 6 Colorful Accent 4" w:uiPriority="51"/>
-    <w:lsdException w:name="Grid Table 7 Colorful Accent 4" w:uiPriority="52"/>
-    <w:lsdException w:name="Grid Table 1 Light Accent 5" w:uiPriority="46"/>
-    <w:lsdException w:name="Grid Table 2 Accent 5" w:uiPriority="47"/>
-    <w:lsdException w:name="Grid Table 3 Accent 5" w:uiPriority="48"/>
-    <w:lsdException w:name="Grid Table 4 Accent 5" w:uiPriority="49"/>
-    <w:lsdException w:name="Grid Table 5 Dark Accent 5" w:uiPriority="50"/>
-    <w:lsdException w:name="Grid Table 6 Colorful Accent 5" w:uiPriority="51"/>
-    <w:lsdException w:name="Grid Table 7 Colorful Accent 5" w:uiPriority="52"/>
-    <w:lsdException w:name="Grid Table 1 Light Accent 6" w:uiPriority="46"/>
-    <w:lsdException w:name="Grid Table 2 Accent 6" w:uiPriority="47"/>
-    <w:lsdException w:name="Grid Table 3 Accent 6" w:uiPriority="48"/>
-    <w:lsdException w:name="Grid Table 4 Accent 6" w:uiPriority="49"/>
-    <w:lsdException w:name="Grid Table 5 Dark Accent 6" w:uiPriority="50"/>
-    <w:lsdException w:name="Grid Table 6 Colorful Accent 6" w:uiPriority="51"/>
-    <w:lsdException w:name="Grid Table 7 Colorful Accent 6" w:uiPriority="52"/>
-    <w:lsdException w:name="List Table 1 Light" w:uiPriority="46"/>
-    <w:lsdException w:name="List Table 2" w:uiPriority="47"/>
-    <w:lsdException w:name="List Table 3" w:uiPriority="48"/>
-    <w:lsdException w:name="List Table 4" w:uiPriority="49"/>
-    <w:lsdException w:name="List Table 5 Dark" w:uiPriority="50"/>
-    <w:lsdException w:name="List Table 6 Colorful" w:uiPriority="51"/>
-    <w:lsdException w:name="List Table 7 Colorful" w:uiPriority="52"/>
-    <w:lsdException w:name="List Table 1 Light Accent 1" w:uiPriority="46"/>
-    <w:lsdException w:name="List Table 2 Accent 1" w:uiPriority="47"/>
-    <w:lsdException w:name="List Table 3 Accent 1" w:uiPriority="48"/>
-    <w:lsdException w:name="List Table 4 Accent 1" w:uiPriority="49"/>
-    <w:lsdException w:name="List Table 5 Dark Accent 1" w:uiPriority="50"/>
-    <w:lsdException w:name="List Table 6 Colorful Accent 1" w:uiPriority="51"/>
-    <w:lsdException w:name="List Table 7 Colorful Accent 1" w:uiPriority="52"/>
-    <w:lsdException w:name="List Table 1 Light Accent 2" w:uiPriority="46"/>
-    <w:lsdException w:name="List Table 2 Accent 2" w:uiPriority="47"/>
-    <w:lsdException w:name="List Table 3 Accent 2" w:uiPriority="48"/>
-    <w:lsdException w:name="List Table 4 Accent 2" w:uiPriority="49"/>
-    <w:lsdException w:name="List Table 5 Dark Accent 2" w:uiPriority="50"/>
-    <w:lsdException w:name="List Table 6 Colorful Accent 2" w:uiPriority="51"/>
-    <w:lsdException w:name="List Table 7 Colorful Accent 2" w:uiPriority="52"/>
-    <w:lsdException w:name="List Table 1 Light Accent 3" w:uiPriority="46"/>
-    <w:lsdException w:name="List Table 2 Accent 3" w:uiPriority="47"/>
-    <w:lsdException w:name="List Table 3 Accent 3" w:uiPriority="48"/>
-    <w:lsdException w:name="List Table 4 Accent 3" w:uiPriority="49"/>
-    <w:lsdException w:name="List Table 5 Dark Accent 3" w:uiPriority="50"/>
-    <w:lsdException w:name="List Table 6 Colorful Accent 3" w:uiPriority="51"/>
-    <w:lsdException w:name="List Table 7 Colorful Accent 3" w:uiPriority="52"/>
-    <w:lsdException w:name="List Table 1 Light Accent 4" w:uiPriority="46"/>
-    <w:lsdException w:name="List Table 2 Accent 4" w:uiPriority="47"/>
-    <w:lsdException w:name="List Table 3 Accent 4" w:uiPriority="48"/>
-    <w:lsdException w:name="List Table 4 Accent 4" w:uiPriority="49"/>
-    <w:lsdException w:name="List Table 5 Dark Accent 4" w:uiPriority="50"/>
-    <w:lsdException w:name="List Table 6 Colorful Accent 4" w:uiPriority="51"/>
-    <w:lsdException w:name="List Table 7 Colorful Accent 4" w:uiPriority="52"/>
-    <w:lsdException w:name="List Table 1 Light Accent 5" w:uiPriority="46"/>
-    <w:lsdException w:name="List Table 2 Accent 5" w:uiPriority="47"/>
-    <w:lsdException w:name="List Table 3 Accent 5" w:uiPriority="48"/>
-    <w:lsdException w:name="List Table 4 Accent 5" w:uiPriority="49"/>
-    <w:lsdException w:name="List Table 5 Dark Accent 5" w:uiPriority="50"/>
-    <w:lsdException w:name="List Table 6 Colorful Accent 5" w:uiPriority="51"/>
-    <w:lsdException w:name="List Table 7 Colorful Accent 5" w:uiPriority="52"/>
-    <w:lsdException w:name="List Table 1 Light Accent 6" w:uiPriority="46"/>
-    <w:lsdException w:name="List Table 2 Accent 6" w:uiPriority="47"/>
-    <w:lsdException w:name="List Table 3 Accent 6" w:uiPriority="48"/>
-    <w:lsdException w:name="List Table 4 Accent 6" w:uiPriority="49"/>
-    <w:lsdException w:name="List Table 5 Dark Accent 6" w:uiPriority="50"/>
-    <w:lsdException w:name="List Table 6 Colorful Accent 6" w:uiPriority="51"/>
-    <w:lsdException w:name="List Table 7 Colorful Accent 6" w:uiPriority="52"/>
-  </w:latentStyles>
-  <w:style w:type="paragraph" w:default="1" w:styleId="Normal">
-    <w:name w:val="Normal"/>
-    <w:qFormat/>
-  </w:style>
-  <w:style w:type="character" w:default="1" w:styleId="Fuentedeprrafopredeter">
-    <w:name w:val="Default Paragraph Font"/>
-    <w:uiPriority w:val="1"/>
-    <w:semiHidden/>
-    <w:unhideWhenUsed/>
-  </w:style>
-  <w:style w:type="table" w:default="1" w:styleId="Tablanormal">
-    <w:name w:val="Normal Table"/>
-    <w:uiPriority w:val="99"/>
-    <w:semiHidden/>
-    <w:unhideWhenUsed/>
-    <w:tblPr>
-      <w:tblInd w:w="0" w:type="dxa"/>
-      <w:tblCellMar>
-        <w:top w:w="0" w:type="dxa"/>
-        <w:left w:w="108" w:type="dxa"/>
-        <w:bottom w:w="0" w:type="dxa"/>
-        <w:right w:w="108" w:type="dxa"/>
-      </w:tblCellMar>
-    </w:tblPr>
-  </w:style>
-  <w:style w:type="numbering" w:default="1" w:styleId="Sinlista">
-    <w:name w:val="No List"/>
-    <w:uiPriority w:val="99"/>
-    <w:semiHidden/>
-    <w:unhideWhenUsed/>
-  </w:style>
-  <w:style w:type="character" w:styleId="Textodelmarcadordeposicin">
-    <w:name w:val="Placeholder Text"/>
-    <w:basedOn w:val="Fuentedeprrafopredeter"/>
-    <w:uiPriority w:val="99"/>
-    <w:semiHidden/>
-    <w:rsid w:val="00A22EA6"/>
-    <w:rPr>
-      <w:color w:val="808080"/>
-    </w:rPr>
-  </w:style>
-</w:styles>
-</file>
-
-<file path=word/glossary/webSettings.xml><?xml version="1.0" encoding="utf-8"?>
-<w:webSettings xmlns:mc="http://schemas.openxmlformats.org/markup-compatibility/2006" xmlns:r="http://schemas.openxmlformats.org/officeDocument/2006/relationships" xmlns:w="http://schemas.openxmlformats.org/wordprocessingml/2006/main" xmlns:w14="http://schemas.microsoft.com/office/word/2010/wordml" xmlns:w15="http://schemas.microsoft.com/office/word/2012/wordml" xmlns:w16se="http://schemas.microsoft.com/office/word/2015/wordml/symex" mc:Ignorable="w14 w15 w16se">
-  <w:optimizeForBrowser/>
-  <w:allowPNG/>
-</w:webSettings>
-</file>
-
 <file path=word/theme/theme1.xml><?xml version="1.0" encoding="utf-8"?>
 <a:theme xmlns:a="http://schemas.openxmlformats.org/drawingml/2006/main" name="Tema de Office">
   <a:themeElements>
@@ -14443,7 +13691,7 @@
 </file>
 
 <file path=customXml/itemProps2.xml><?xml version="1.0" encoding="utf-8"?>
-<ds:datastoreItem xmlns:ds="http://schemas.openxmlformats.org/officeDocument/2006/customXml" ds:itemID="{208AFF4E-A100-4F60-87E6-BF656A416833}">
+<ds:datastoreItem xmlns:ds="http://schemas.openxmlformats.org/officeDocument/2006/customXml" ds:itemID="{76D2695E-940E-4A7E-9EDD-D4C48685499B}">
   <ds:schemaRefs>
     <ds:schemaRef ds:uri="http://schemas.openxmlformats.org/officeDocument/2006/bibliography"/>
   </ds:schemaRefs>

</xml_diff>

<commit_message>
acomodacion de indicadores de referencia
</commit_message>
<xml_diff>
--- a/Primera consulta/Busquedas - Equipo 1.docx
+++ b/Primera consulta/Busquedas - Equipo 1.docx
@@ -3669,7 +3669,6 @@
         </w:rPr>
         <w:t xml:space="preserve">El número de comparaciones es uno de los factores más importantes que se utilizan para determinar la complejidad de los métodos de búsqueda. Para analizar la complejidad de la búsqueda secuencial, se deben establecer los casos más favorables o desfavorables que se </w:t>
       </w:r>
-      <w:proofErr w:type="gramStart"/>
       <w:r>
         <w:rPr>
           <w:rFonts w:ascii="Arial" w:eastAsia="Arial" w:hAnsi="Arial" w:cs="Arial"/>
@@ -3686,9 +3685,8 @@
           <w:sz w:val="24"/>
           <w:szCs w:val="24"/>
         </w:rPr>
-        <w:t>[</w:t>
-      </w:r>
-      <w:proofErr w:type="gramEnd"/>
+        <w:t xml:space="preserve"> [</w:t>
+      </w:r>
       <w:r>
         <w:rPr>
           <w:rFonts w:ascii="Arial" w:eastAsia="Arial" w:hAnsi="Arial" w:cs="Arial"/>
@@ -4797,7 +4795,8 @@
         </w:rPr>
         <w:t xml:space="preserve">comparaciones, ya que con cada comparación el número de elementos en los cuales se debe buscar se reduce en un factor de 2. De esta forma se determinan los números mínimo, mediano y máximo de comparaciones que se deben realizar cuando se utiliza este tipo de </w:t>
       </w:r>
-      <w:proofErr w:type="gramStart"/>
+      <w:bookmarkStart w:id="5" w:name="_GoBack"/>
+      <w:bookmarkEnd w:id="5"/>
       <w:r>
         <w:rPr>
           <w:rFonts w:ascii="Arial" w:eastAsia="Arial" w:hAnsi="Arial" w:cs="Arial"/>
@@ -4812,9 +4811,8 @@
           <w:sz w:val="24"/>
           <w:szCs w:val="24"/>
         </w:rPr>
-        <w:t>[</w:t>
-      </w:r>
-      <w:proofErr w:type="gramEnd"/>
+        <w:t xml:space="preserve"> [</w:t>
+      </w:r>
       <w:r>
         <w:rPr>
           <w:rFonts w:ascii="Arial" w:eastAsia="Arial" w:hAnsi="Arial" w:cs="Arial"/>
@@ -5281,7 +5279,7 @@
           <w:szCs w:val="24"/>
         </w:rPr>
       </w:pPr>
-      <w:bookmarkStart w:id="5" w:name="_Toc113805480"/>
+      <w:bookmarkStart w:id="6" w:name="_Toc113805480"/>
       <w:r>
         <w:rPr>
           <w:rFonts w:ascii="Arial" w:eastAsia="Arial" w:hAnsi="Arial" w:cs="Arial"/>
@@ -5291,7 +5289,7 @@
         </w:rPr>
         <w:t>Funciones Hash:</w:t>
       </w:r>
-      <w:bookmarkEnd w:id="5"/>
+      <w:bookmarkEnd w:id="6"/>
     </w:p>
     <w:p>
       <w:pPr>
@@ -5308,7 +5306,7 @@
           <w:szCs w:val="24"/>
         </w:rPr>
       </w:pPr>
-      <w:bookmarkStart w:id="6" w:name="_Toc113805481"/>
+      <w:bookmarkStart w:id="7" w:name="_Toc113805481"/>
       <w:r>
         <w:rPr>
           <w:rFonts w:ascii="Arial" w:eastAsia="Arial" w:hAnsi="Arial" w:cs="Arial"/>
@@ -5318,7 +5316,7 @@
         </w:rPr>
         <w:t>Hash Mod:</w:t>
       </w:r>
-      <w:bookmarkEnd w:id="6"/>
+      <w:bookmarkEnd w:id="7"/>
     </w:p>
     <w:p>
       <w:pPr>
@@ -5700,25 +5698,7 @@
               <w:sz w:val="24"/>
               <w:szCs w:val="24"/>
             </w:rPr>
-            <m:t>H(K</m:t>
-          </m:r>
-          <m:r>
-            <w:rPr>
-              <w:rFonts w:ascii="Cambria Math" w:eastAsia="Arial" w:hAnsi="Cambria Math" w:cs="Arial"/>
-              <w:color w:val="000000"/>
-              <w:sz w:val="24"/>
-              <w:szCs w:val="24"/>
-            </w:rPr>
-            <m:t>1) = (7</m:t>
-          </m:r>
-          <m:r>
-            <w:rPr>
-              <w:rFonts w:ascii="Cambria Math" w:eastAsia="Arial" w:hAnsi="Cambria Math" w:cs="Arial"/>
-              <w:color w:val="000000"/>
-              <w:sz w:val="24"/>
-              <w:szCs w:val="24"/>
-            </w:rPr>
-            <m:t>259 mod 100) + 1 = 60</m:t>
+            <m:t>H(K1) = (7259 mod 100) + 1 = 60</m:t>
           </m:r>
         </m:oMath>
       </m:oMathPara>
@@ -5752,25 +5732,7 @@
               <w:sz w:val="24"/>
               <w:szCs w:val="24"/>
             </w:rPr>
-            <m:t>H(K</m:t>
-          </m:r>
-          <m:r>
-            <w:rPr>
-              <w:rFonts w:ascii="Cambria Math" w:eastAsia="Arial" w:hAnsi="Cambria Math" w:cs="Arial"/>
-              <w:color w:val="000000"/>
-              <w:sz w:val="24"/>
-              <w:szCs w:val="24"/>
-            </w:rPr>
-            <m:t>2) = (9</m:t>
-          </m:r>
-          <m:r>
-            <w:rPr>
-              <w:rFonts w:ascii="Cambria Math" w:eastAsia="Arial" w:hAnsi="Cambria Math" w:cs="Arial"/>
-              <w:color w:val="000000"/>
-              <w:sz w:val="24"/>
-              <w:szCs w:val="24"/>
-            </w:rPr>
-            <m:t>359 mod 100) + 1 = 60</m:t>
+            <m:t>H(K2) = (9359 mod 100) + 1 = 60</m:t>
           </m:r>
         </m:oMath>
       </m:oMathPara>
@@ -5958,25 +5920,7 @@
               <w:sz w:val="24"/>
               <w:szCs w:val="24"/>
             </w:rPr>
-            <m:t>H(K</m:t>
-          </m:r>
-          <m:r>
-            <w:rPr>
-              <w:rFonts w:ascii="Cambria Math" w:eastAsia="Arial" w:hAnsi="Cambria Math" w:cs="Arial"/>
-              <w:color w:val="000000"/>
-              <w:sz w:val="24"/>
-              <w:szCs w:val="24"/>
-            </w:rPr>
-            <m:t>1) = (7</m:t>
-          </m:r>
-          <m:r>
-            <w:rPr>
-              <w:rFonts w:ascii="Cambria Math" w:eastAsia="Arial" w:hAnsi="Cambria Math" w:cs="Arial"/>
-              <w:color w:val="000000"/>
-              <w:sz w:val="24"/>
-              <w:szCs w:val="24"/>
-            </w:rPr>
-            <m:t>259 mod 97) + 1 = 82</m:t>
+            <m:t>H(K1) = (7259 mod 97) + 1 = 82</m:t>
           </m:r>
         </m:oMath>
       </m:oMathPara>
@@ -6010,25 +5954,7 @@
               <w:sz w:val="24"/>
               <w:szCs w:val="24"/>
             </w:rPr>
-            <m:t>H(K</m:t>
-          </m:r>
-          <m:r>
-            <w:rPr>
-              <w:rFonts w:ascii="Cambria Math" w:eastAsia="Arial" w:hAnsi="Cambria Math" w:cs="Arial"/>
-              <w:color w:val="000000"/>
-              <w:sz w:val="24"/>
-              <w:szCs w:val="24"/>
-            </w:rPr>
-            <m:t>2) = (9</m:t>
-          </m:r>
-          <m:r>
-            <w:rPr>
-              <w:rFonts w:ascii="Cambria Math" w:eastAsia="Arial" w:hAnsi="Cambria Math" w:cs="Arial"/>
-              <w:color w:val="000000"/>
-              <w:sz w:val="24"/>
-              <w:szCs w:val="24"/>
-            </w:rPr>
-            <m:t>359 mod 97) + 1 = 48</m:t>
+            <m:t>H(K2) = (9359 mod 97) + 1 = 48</m:t>
           </m:r>
         </m:oMath>
       </m:oMathPara>
@@ -7343,7 +7269,7 @@
           <w:szCs w:val="24"/>
         </w:rPr>
       </w:pPr>
-      <w:bookmarkStart w:id="7" w:name="_Toc113805482"/>
+      <w:bookmarkStart w:id="8" w:name="_Toc113805482"/>
       <w:r>
         <w:rPr>
           <w:rFonts w:ascii="Arial" w:eastAsia="Arial" w:hAnsi="Arial" w:cs="Arial"/>
@@ -7354,7 +7280,7 @@
         </w:rPr>
         <w:t>Hash Método Cuadrado:</w:t>
       </w:r>
-      <w:bookmarkEnd w:id="7"/>
+      <w:bookmarkEnd w:id="8"/>
     </w:p>
     <w:p>
       <w:pPr>
@@ -9085,7 +9011,7 @@
           <w:szCs w:val="24"/>
         </w:rPr>
       </w:pPr>
-      <w:bookmarkStart w:id="8" w:name="_Toc113805483"/>
+      <w:bookmarkStart w:id="9" w:name="_Toc113805483"/>
       <w:r>
         <w:rPr>
           <w:rFonts w:ascii="Arial" w:eastAsia="Arial" w:hAnsi="Arial" w:cs="Arial"/>
@@ -9095,7 +9021,7 @@
         </w:rPr>
         <w:t>Hash por truncamiento:</w:t>
       </w:r>
-      <w:bookmarkEnd w:id="8"/>
+      <w:bookmarkEnd w:id="9"/>
     </w:p>
     <w:p>
       <w:pPr>
@@ -11033,7 +10959,7 @@
           <w:szCs w:val="24"/>
         </w:rPr>
       </w:pPr>
-      <w:bookmarkStart w:id="9" w:name="_Toc113805484"/>
+      <w:bookmarkStart w:id="10" w:name="_Toc113805484"/>
       <w:r>
         <w:rPr>
           <w:rFonts w:ascii="Arial" w:eastAsia="Arial" w:hAnsi="Arial" w:cs="Arial"/>
@@ -11043,7 +10969,7 @@
         </w:rPr>
         <w:t>Hash por plegamiento:</w:t>
       </w:r>
-      <w:bookmarkEnd w:id="9"/>
+      <w:bookmarkEnd w:id="10"/>
     </w:p>
     <w:p>
       <w:pPr>
@@ -11124,18 +11050,7 @@
           <w:sz w:val="24"/>
           <w:szCs w:val="24"/>
         </w:rPr>
-        <w:t>La función hash por plegamiento consiste en dividir la clave en partes, tomando igual número de dígitos, aunque la última puede tener menos, y operar con ellas, asignando como dirección los dígitos menos significativos. La operación entre las partes se puede</w:t>
-      </w:r>
-      <w:bookmarkStart w:id="10" w:name="_GoBack"/>
-      <w:bookmarkEnd w:id="10"/>
-      <w:r>
-        <w:rPr>
-          <w:rFonts w:ascii="Arial" w:eastAsia="Arial" w:hAnsi="Arial" w:cs="Arial"/>
-          <w:color w:val="000000"/>
-          <w:sz w:val="24"/>
-          <w:szCs w:val="24"/>
-        </w:rPr>
-        <w:t xml:space="preserve"> realizar por medio de sumas o </w:t>
+        <w:t xml:space="preserve">La función hash por plegamiento consiste en dividir la clave en partes, tomando igual número de dígitos, aunque la última puede tener menos, y operar con ellas, asignando como dirección los dígitos menos significativos. La operación entre las partes se puede realizar por medio de sumas o </w:t>
       </w:r>
       <w:r>
         <w:rPr>
@@ -15450,7 +15365,7 @@
 </file>
 
 <file path=customXml/itemProps2.xml><?xml version="1.0" encoding="utf-8"?>
-<ds:datastoreItem xmlns:ds="http://schemas.openxmlformats.org/officeDocument/2006/customXml" ds:itemID="{C4012174-183D-4FCD-985B-00DECC657867}">
+<ds:datastoreItem xmlns:ds="http://schemas.openxmlformats.org/officeDocument/2006/customXml" ds:itemID="{ACEB3E8E-6774-4D47-A3FC-52C1BF5F2D64}">
   <ds:schemaRefs>
     <ds:schemaRef ds:uri="http://schemas.openxmlformats.org/officeDocument/2006/bibliography"/>
   </ds:schemaRefs>

</xml_diff>